<commit_message>
Updated templates according to new name and logo
</commit_message>
<xml_diff>
--- a/templates/LE_Contrat.docx
+++ b/templates/LE_Contrat.docx
@@ -34,77 +34,46 @@
           </w:p>
           <w:p>
             <w:pPr>
-              <w:ind w:left="993" w:hanging="993"/>
+              <w:pStyle w:val="Default"/>
+            </w:pPr>
+            <w:r>
               <w:rPr>
                 <w:b/>
-                <w:sz w:val="24"/>
-                <w:szCs w:val="24"/>
+                <w:bCs/>
+                <w:sz w:val="16"/>
+                <w:szCs w:val="16"/>
+              </w:rPr>
+              <w:t>Service du Patrimoine bâti</w:t>
+            </w:r>
+          </w:p>
+          <w:p>
+            <w:pPr>
+              <w:pStyle w:val="Sansinterligne"/>
+              <w:ind w:right="5897"/>
+              <w:jc w:val="left"/>
+              <w:rPr>
+                <w:bCs/>
+                <w:sz w:val="16"/>
+                <w:szCs w:val="16"/>
               </w:rPr>
             </w:pPr>
             <w:r>
               <w:rPr>
-                <w:b/>
-                <w:smallCaps/>
-                <w:sz w:val="24"/>
-                <w:szCs w:val="24"/>
-              </w:rPr>
-              <w:t>Direction des</w:t>
-            </w:r>
-            <w:r>
-              <w:rPr>
-                <w:b/>
-                <w:smallCaps/>
-                <w:sz w:val="24"/>
-                <w:szCs w:val="24"/>
-              </w:rPr>
-              <w:t xml:space="preserve"> </w:t>
-            </w:r>
-            <w:r>
-              <w:rPr>
-                <w:b/>
-                <w:smallCaps/>
-                <w:sz w:val="24"/>
-                <w:szCs w:val="24"/>
-              </w:rPr>
-              <w:t>finances</w:t>
-            </w:r>
-            <w:r>
-              <w:rPr>
-                <w:b/>
-                <w:smallCaps/>
-                <w:sz w:val="24"/>
-                <w:szCs w:val="24"/>
-              </w:rPr>
-              <w:t xml:space="preserve"> </w:t>
+                <w:bCs/>
+                <w:sz w:val="16"/>
+                <w:szCs w:val="16"/>
+              </w:rPr>
+              <w:t>Constructions &amp; patrimoine</w:t>
             </w:r>
           </w:p>
           <w:p>
             <w:pPr>
               <w:spacing w:before="60"/>
               <w:ind w:left="992" w:hanging="992"/>
+              <w:rPr>
+                <w:lang w:val="fr-CH"/>
+              </w:rPr>
             </w:pPr>
-            <w:r>
-              <w:rPr>
-                <w:sz w:val="24"/>
-                <w:szCs w:val="24"/>
-              </w:rPr>
-              <w:t xml:space="preserve">Service </w:t>
-            </w:r>
-            <w:r>
-              <w:rPr>
-                <w:sz w:val="24"/>
-                <w:szCs w:val="24"/>
-              </w:rPr>
-              <w:t xml:space="preserve">des </w:t>
-            </w:r>
-            <w:r>
-              <w:rPr>
-                <w:bCs/>
-                <w:sz w:val="24"/>
-                <w:szCs w:val="24"/>
-              </w:rPr>
-              <w:t>bâtiments</w:t>
-            </w:r>
           </w:p>
         </w:tc>
       </w:tr>
@@ -127,16 +96,6 @@
           <w:p/>
           <w:p/>
           <w:p/>
-          <w:p>
-            <w:r>
-              <w:rPr>
-                <w:rFonts w:ascii="Britannic Bold" w:hAnsi="Britannic Bold"/>
-                <w:vanish/>
-                <w:sz w:val="48"/>
-              </w:rPr>
-              <w:t>COPIE</w:t>
-            </w:r>
-          </w:p>
           <w:p>
             <w:pPr>
               <w:rPr>
@@ -416,37 +375,29 @@
                 <w:tab w:val="right" w:pos="9286"/>
               </w:tabs>
             </w:pPr>
-            <w:fldSimple w:instr=" DOCPROPERTY  Gespatri_ADRESSE_CONSTR  \* MERGEFORMAT ">
+            <w:r>
+              <w:fldChar w:fldCharType="begin"/>
+            </w:r>
+            <w:r>
+              <w:instrText xml:space="preserve"> DOCPROPERTY  Gespatri_ADRESSE_CONSTR  \* MERGEFORMAT </w:instrText>
+            </w:r>
+            <w:r>
+              <w:fldChar w:fldCharType="separate"/>
+            </w:r>
+            <w:r>
+              <w:t>Adresse construction</w:t>
+            </w:r>
+            <w:r>
+              <w:fldChar w:fldCharType="end"/>
+            </w:r>
+            <w:r>
+              <w:tab/>
+            </w:r>
+            <w:fldSimple w:instr=" DOCPROPERTY  Gespatri_ABAIMMO  \* MERGEFORMAT ">
               <w:r>
-                <w:t>Adresse construction</w:t>
+                <w:t>Abaimmo</w:t>
               </w:r>
             </w:fldSimple>
-            <w:r>
-              <w:t xml:space="preserve">, </w:t>
-            </w:r>
-            <w:r>
-              <w:t>2000 Neuchâtel</w:t>
-            </w:r>
-            <w:r>
-              <w:tab/>
-            </w:r>
-            <w:r>
-              <w:fldChar w:fldCharType="begin"/>
-            </w:r>
-            <w:r>
-              <w:instrText xml:space="preserve"> DOCPROPERTY  Gespatri_ABAIMMO  \* MERGEFORMAT </w:instrText>
-            </w:r>
-            <w:r>
-              <w:fldChar w:fldCharType="separate"/>
-            </w:r>
-            <w:proofErr w:type="spellStart"/>
-            <w:r>
-              <w:t>Abaimmo</w:t>
-            </w:r>
-            <w:proofErr w:type="spellEnd"/>
-            <w:r>
-              <w:fldChar w:fldCharType="end"/>
-            </w:r>
           </w:p>
         </w:tc>
       </w:tr>
@@ -467,11 +418,21 @@
             <w:r>
               <w:t xml:space="preserve">Contrat d’entreprise N° </w:t>
             </w:r>
-            <w:fldSimple w:instr=" DOCPROPERTY  Gespatri_NO_CONTRAT  \* MERGEFORMAT ">
-              <w:r>
-                <w:t>No Contrat</w:t>
-              </w:r>
-            </w:fldSimple>
+            <w:r>
+              <w:fldChar w:fldCharType="begin"/>
+            </w:r>
+            <w:r>
+              <w:instrText xml:space="preserve"> DOCPROPERTY  Gespatri_NO_CONTRAT  \* MERGEFORMAT </w:instrText>
+            </w:r>
+            <w:r>
+              <w:fldChar w:fldCharType="separate"/>
+            </w:r>
+            <w:r>
+              <w:t>No Contrat</w:t>
+            </w:r>
+            <w:r>
+              <w:fldChar w:fldCharType="end"/>
+            </w:r>
           </w:p>
         </w:tc>
       </w:tr>
@@ -1188,23 +1149,13 @@
               </w:rPr>
               <w:tab/>
             </w:r>
-            <w:proofErr w:type="gramStart"/>
             <w:r>
               <w:rPr>
                 <w:b/>
                 <w:sz w:val="22"/>
                 <w:szCs w:val="22"/>
               </w:rPr>
-              <w:t>en</w:t>
-            </w:r>
-            <w:proofErr w:type="gramEnd"/>
-            <w:r>
-              <w:rPr>
-                <w:b/>
-                <w:sz w:val="22"/>
-                <w:szCs w:val="22"/>
-              </w:rPr>
-              <w:t xml:space="preserve"> annexe, nous vous transmettons le contrat cité en titre, en </w:t>
+              <w:t xml:space="preserve">en annexe, nous vous transmettons le contrat cité en titre, en </w:t>
             </w:r>
             <w:r>
               <w:rPr>
@@ -4371,6 +4322,36 @@
       <w:color w:val="808080"/>
     </w:rPr>
   </w:style>
+  <w:style w:type="paragraph" w:styleId="Sansinterligne">
+    <w:name w:val="No Spacing"/>
+    <w:uiPriority w:val="1"/>
+    <w:qFormat/>
+    <w:rsid w:val="00F6563F"/>
+    <w:pPr>
+      <w:jc w:val="both"/>
+    </w:pPr>
+    <w:rPr>
+      <w:rFonts w:asciiTheme="minorHAnsi" w:eastAsiaTheme="minorHAnsi" w:hAnsiTheme="minorHAnsi" w:cstheme="minorBidi"/>
+      <w:szCs w:val="22"/>
+      <w:lang w:eastAsia="en-US"/>
+    </w:rPr>
+  </w:style>
+  <w:style w:type="paragraph" w:customStyle="1" w:styleId="Default">
+    <w:name w:val="Default"/>
+    <w:rsid w:val="00F6563F"/>
+    <w:pPr>
+      <w:autoSpaceDE w:val="0"/>
+      <w:autoSpaceDN w:val="0"/>
+      <w:adjustRightInd w:val="0"/>
+    </w:pPr>
+    <w:rPr>
+      <w:rFonts w:ascii="Arial" w:eastAsiaTheme="minorHAnsi" w:hAnsi="Arial" w:cs="Arial"/>
+      <w:color w:val="000000"/>
+      <w:sz w:val="24"/>
+      <w:szCs w:val="24"/>
+      <w:lang w:eastAsia="en-US"/>
+    </w:rPr>
+  </w:style>
 </w:styles>
 </file>
 

</xml_diff>

<commit_message>
Fixes many small adjustments
</commit_message>
<xml_diff>
--- a/templates/LE_Contrat.docx
+++ b/templates/LE_Contrat.docx
@@ -28,12 +28,6 @@
           </w:tcPr>
           <w:p>
             <w:pPr>
-              <w:pStyle w:val="Corpsdetexte"/>
-              <w:spacing w:before="120"/>
-            </w:pPr>
-          </w:p>
-          <w:p>
-            <w:pPr>
               <w:pStyle w:val="Default"/>
             </w:pPr>
             <w:r>
@@ -52,6 +46,7 @@
               <w:ind w:right="5897"/>
               <w:jc w:val="left"/>
               <w:rPr>
+                <w:rFonts w:ascii="Arial" w:hAnsi="Arial" w:cs="Arial"/>
                 <w:bCs/>
                 <w:sz w:val="16"/>
                 <w:szCs w:val="16"/>
@@ -59,6 +54,7 @@
             </w:pPr>
             <w:r>
               <w:rPr>
+                <w:rFonts w:ascii="Arial" w:hAnsi="Arial" w:cs="Arial"/>
                 <w:bCs/>
                 <w:sz w:val="16"/>
                 <w:szCs w:val="16"/>
@@ -71,6 +67,7 @@
               <w:spacing w:before="60"/>
               <w:ind w:left="992" w:hanging="992"/>
               <w:rPr>
+                <w:rFonts w:ascii="Arial" w:hAnsi="Arial" w:cs="Arial"/>
                 <w:lang w:val="fr-CH"/>
               </w:rPr>
             </w:pPr>
@@ -89,16 +86,36 @@
             <w:pPr>
               <w:spacing w:before="60"/>
               <w:rPr>
+                <w:rFonts w:ascii="Arial" w:hAnsi="Arial" w:cs="Arial"/>
                 <w:sz w:val="20"/>
               </w:rPr>
             </w:pPr>
           </w:p>
-          <w:p/>
-          <w:p/>
-          <w:p/>
           <w:p>
             <w:pPr>
               <w:rPr>
+                <w:rFonts w:ascii="Arial" w:hAnsi="Arial" w:cs="Arial"/>
+              </w:rPr>
+            </w:pPr>
+          </w:p>
+          <w:p>
+            <w:pPr>
+              <w:rPr>
+                <w:rFonts w:ascii="Arial" w:hAnsi="Arial" w:cs="Arial"/>
+              </w:rPr>
+            </w:pPr>
+          </w:p>
+          <w:p>
+            <w:pPr>
+              <w:rPr>
+                <w:rFonts w:ascii="Arial" w:hAnsi="Arial" w:cs="Arial"/>
+              </w:rPr>
+            </w:pPr>
+          </w:p>
+          <w:p>
+            <w:pPr>
+              <w:rPr>
+                <w:rFonts w:ascii="Arial" w:hAnsi="Arial" w:cs="Arial"/>
                 <w:vanish/>
               </w:rPr>
             </w:pPr>
@@ -114,148 +131,172 @@
                 <w:tab w:val="center" w:pos="6238"/>
               </w:tabs>
               <w:rPr>
+                <w:rFonts w:ascii="Arial" w:hAnsi="Arial" w:cs="Arial"/>
                 <w:color w:val="FF0000"/>
                 <w:szCs w:val="22"/>
               </w:rPr>
             </w:pPr>
             <w:r>
               <w:rPr>
-                <w:szCs w:val="22"/>
+                <w:rFonts w:ascii="Arial" w:hAnsi="Arial" w:cs="Arial"/>
+                <w:sz w:val="20"/>
               </w:rPr>
               <w:fldChar w:fldCharType="begin"/>
             </w:r>
             <w:r>
               <w:rPr>
-                <w:szCs w:val="22"/>
+                <w:rFonts w:ascii="Arial" w:hAnsi="Arial" w:cs="Arial"/>
+                <w:sz w:val="20"/>
               </w:rPr>
               <w:instrText xml:space="preserve"> DOCPROPERTY  Gespatri_NOM  \* MERGEFORMAT </w:instrText>
             </w:r>
             <w:r>
               <w:rPr>
-                <w:szCs w:val="22"/>
+                <w:rFonts w:ascii="Arial" w:hAnsi="Arial" w:cs="Arial"/>
+                <w:sz w:val="20"/>
               </w:rPr>
               <w:fldChar w:fldCharType="separate"/>
             </w:r>
             <w:r>
               <w:rPr>
-                <w:szCs w:val="22"/>
+                <w:rFonts w:ascii="Arial" w:hAnsi="Arial" w:cs="Arial"/>
+                <w:sz w:val="20"/>
               </w:rPr>
               <w:t>Nom</w:t>
             </w:r>
             <w:r>
               <w:rPr>
-                <w:szCs w:val="22"/>
+                <w:rFonts w:ascii="Arial" w:hAnsi="Arial" w:cs="Arial"/>
+                <w:sz w:val="20"/>
               </w:rPr>
               <w:fldChar w:fldCharType="end"/>
             </w:r>
             <w:r>
               <w:rPr>
+                <w:rFonts w:ascii="Arial" w:hAnsi="Arial" w:cs="Arial"/>
                 <w:color w:val="FF0000"/>
-                <w:szCs w:val="22"/>
+                <w:sz w:val="20"/>
               </w:rPr>
               <w:br/>
             </w:r>
             <w:r>
               <w:rPr>
-                <w:szCs w:val="22"/>
+                <w:rFonts w:ascii="Arial" w:hAnsi="Arial" w:cs="Arial"/>
+                <w:sz w:val="20"/>
               </w:rPr>
               <w:fldChar w:fldCharType="begin"/>
             </w:r>
             <w:r>
               <w:rPr>
-                <w:szCs w:val="22"/>
+                <w:rFonts w:ascii="Arial" w:hAnsi="Arial" w:cs="Arial"/>
+                <w:sz w:val="20"/>
               </w:rPr>
               <w:instrText xml:space="preserve"> DOCPROPERTY  Gespatri_NOM2  \* MERGEFORMAT </w:instrText>
             </w:r>
             <w:r>
               <w:rPr>
-                <w:szCs w:val="22"/>
+                <w:rFonts w:ascii="Arial" w:hAnsi="Arial" w:cs="Arial"/>
+                <w:sz w:val="20"/>
               </w:rPr>
               <w:fldChar w:fldCharType="separate"/>
             </w:r>
             <w:r>
               <w:rPr>
-                <w:szCs w:val="22"/>
+                <w:rFonts w:ascii="Arial" w:hAnsi="Arial" w:cs="Arial"/>
+                <w:sz w:val="20"/>
               </w:rPr>
               <w:t>Nom2</w:t>
             </w:r>
             <w:r>
               <w:rPr>
-                <w:szCs w:val="22"/>
+                <w:rFonts w:ascii="Arial" w:hAnsi="Arial" w:cs="Arial"/>
+                <w:sz w:val="20"/>
               </w:rPr>
               <w:fldChar w:fldCharType="end"/>
             </w:r>
             <w:r>
               <w:rPr>
+                <w:rFonts w:ascii="Arial" w:hAnsi="Arial" w:cs="Arial"/>
                 <w:color w:val="FF0000"/>
-                <w:szCs w:val="22"/>
+                <w:sz w:val="20"/>
               </w:rPr>
               <w:br/>
             </w:r>
             <w:r>
               <w:rPr>
-                <w:szCs w:val="22"/>
+                <w:rFonts w:ascii="Arial" w:hAnsi="Arial" w:cs="Arial"/>
+                <w:sz w:val="20"/>
               </w:rPr>
               <w:fldChar w:fldCharType="begin"/>
             </w:r>
             <w:r>
               <w:rPr>
-                <w:szCs w:val="22"/>
+                <w:rFonts w:ascii="Arial" w:hAnsi="Arial" w:cs="Arial"/>
+                <w:sz w:val="20"/>
               </w:rPr>
               <w:instrText xml:space="preserve"> DOCPROPERTY  Gespatri_RUE  \* MERGEFORMAT </w:instrText>
             </w:r>
             <w:r>
               <w:rPr>
-                <w:szCs w:val="22"/>
+                <w:rFonts w:ascii="Arial" w:hAnsi="Arial" w:cs="Arial"/>
+                <w:sz w:val="20"/>
               </w:rPr>
               <w:fldChar w:fldCharType="separate"/>
             </w:r>
             <w:r>
               <w:rPr>
-                <w:szCs w:val="22"/>
+                <w:rFonts w:ascii="Arial" w:hAnsi="Arial" w:cs="Arial"/>
+                <w:sz w:val="20"/>
               </w:rPr>
               <w:t>Rue</w:t>
             </w:r>
             <w:r>
               <w:rPr>
-                <w:szCs w:val="22"/>
+                <w:rFonts w:ascii="Arial" w:hAnsi="Arial" w:cs="Arial"/>
+                <w:sz w:val="20"/>
               </w:rPr>
               <w:fldChar w:fldCharType="end"/>
             </w:r>
             <w:r>
               <w:rPr>
+                <w:rFonts w:ascii="Arial" w:hAnsi="Arial" w:cs="Arial"/>
                 <w:color w:val="FF0000"/>
-                <w:szCs w:val="22"/>
+                <w:sz w:val="20"/>
               </w:rPr>
               <w:br/>
             </w:r>
             <w:r>
               <w:rPr>
-                <w:szCs w:val="22"/>
+                <w:rFonts w:ascii="Arial" w:hAnsi="Arial" w:cs="Arial"/>
+                <w:sz w:val="20"/>
               </w:rPr>
               <w:fldChar w:fldCharType="begin"/>
             </w:r>
             <w:r>
               <w:rPr>
-                <w:szCs w:val="22"/>
+                <w:rFonts w:ascii="Arial" w:hAnsi="Arial" w:cs="Arial"/>
+                <w:sz w:val="20"/>
               </w:rPr>
               <w:instrText xml:space="preserve"> DOCPROPERTY  Gespatri_VILLE  \* MERGEFORMAT </w:instrText>
             </w:r>
             <w:r>
               <w:rPr>
-                <w:szCs w:val="22"/>
+                <w:rFonts w:ascii="Arial" w:hAnsi="Arial" w:cs="Arial"/>
+                <w:sz w:val="20"/>
               </w:rPr>
               <w:fldChar w:fldCharType="separate"/>
             </w:r>
             <w:r>
               <w:rPr>
-                <w:szCs w:val="22"/>
+                <w:rFonts w:ascii="Arial" w:hAnsi="Arial" w:cs="Arial"/>
+                <w:sz w:val="20"/>
               </w:rPr>
               <w:t>Ville</w:t>
             </w:r>
             <w:r>
               <w:rPr>
-                <w:szCs w:val="22"/>
+                <w:rFonts w:ascii="Arial" w:hAnsi="Arial" w:cs="Arial"/>
+                <w:sz w:val="20"/>
               </w:rPr>
               <w:fldChar w:fldCharType="end"/>
             </w:r>
@@ -275,29 +316,16 @@
             <w:pPr>
               <w:pStyle w:val="Coordonnes"/>
               <w:rPr>
-                <w:b/>
+                <w:rFonts w:ascii="Arial" w:hAnsi="Arial" w:cs="Arial"/>
               </w:rPr>
             </w:pPr>
             <w:r>
-              <w:t>Affaire traitée par</w:t>
-            </w:r>
-            <w:r>
-              <w:rPr>
-                <w:b/>
-              </w:rPr>
-              <w:t xml:space="preserve"> : </w:t>
-            </w:r>
-            <w:r>
-              <w:rPr>
-                <w:b/>
-              </w:rPr>
-              <w:t>Constructions et Patrimoine</w:t>
-            </w:r>
-          </w:p>
-          <w:p>
-            <w:pPr>
-              <w:pStyle w:val="Coordonnes"/>
-            </w:pPr>
+              <w:rPr>
+                <w:rFonts w:ascii="Arial" w:hAnsi="Arial" w:cs="Arial"/>
+                <w:highlight w:val="yellow"/>
+              </w:rPr>
+              <w:t>C-INITIALES + F3</w:t>
+            </w:r>
           </w:p>
         </w:tc>
         <w:tc>
@@ -310,49 +338,86 @@
                 <w:tab w:val="center" w:pos="6238"/>
               </w:tabs>
               <w:rPr>
+                <w:rFonts w:ascii="Arial" w:hAnsi="Arial" w:cs="Arial"/>
                 <w:color w:val="FF0000"/>
+                <w:sz w:val="20"/>
+                <w:szCs w:val="18"/>
               </w:rPr>
             </w:pPr>
             <w:r>
+              <w:rPr>
+                <w:rFonts w:ascii="Arial" w:hAnsi="Arial" w:cs="Arial"/>
+                <w:sz w:val="20"/>
+                <w:szCs w:val="18"/>
+              </w:rPr>
               <w:t xml:space="preserve">Neuchâtel, le </w:t>
             </w:r>
             <w:r>
               <w:rPr>
+                <w:rFonts w:ascii="Arial" w:hAnsi="Arial" w:cs="Arial"/>
+                <w:sz w:val="20"/>
+                <w:szCs w:val="18"/>
                 <w:lang w:val="fr-CH"/>
               </w:rPr>
               <w:fldChar w:fldCharType="begin"/>
             </w:r>
             <w:r>
               <w:rPr>
+                <w:rFonts w:ascii="Arial" w:hAnsi="Arial" w:cs="Arial"/>
+                <w:sz w:val="20"/>
+                <w:szCs w:val="18"/>
                 <w:lang w:val="fr-CH"/>
               </w:rPr>
               <w:instrText xml:space="preserve"> DOCPROPERTY  Gespatri_DATE  \* MERGEFORMAT </w:instrText>
             </w:r>
             <w:r>
               <w:rPr>
+                <w:rFonts w:ascii="Arial" w:hAnsi="Arial" w:cs="Arial"/>
+                <w:sz w:val="20"/>
+                <w:szCs w:val="18"/>
                 <w:lang w:val="fr-CH"/>
               </w:rPr>
               <w:fldChar w:fldCharType="separate"/>
             </w:r>
             <w:r>
               <w:rPr>
+                <w:rFonts w:ascii="Arial" w:hAnsi="Arial" w:cs="Arial"/>
+                <w:sz w:val="20"/>
+                <w:szCs w:val="18"/>
                 <w:lang w:val="fr-CH"/>
               </w:rPr>
               <w:t>2018-01-01</w:t>
             </w:r>
             <w:r>
               <w:rPr>
+                <w:rFonts w:ascii="Arial" w:hAnsi="Arial" w:cs="Arial"/>
+                <w:sz w:val="20"/>
+                <w:szCs w:val="18"/>
                 <w:lang w:val="fr-CH"/>
               </w:rPr>
               <w:fldChar w:fldCharType="end"/>
             </w:r>
           </w:p>
           <w:p>
-            <w:r>
-              <w:rPr>
+            <w:pPr>
+              <w:rPr>
+                <w:rFonts w:ascii="Arial" w:hAnsi="Arial" w:cs="Arial"/>
+              </w:rPr>
+            </w:pPr>
+            <w:r>
+              <w:rPr>
+                <w:rFonts w:ascii="Arial" w:hAnsi="Arial" w:cs="Arial"/>
                 <w:sz w:val="18"/>
-              </w:rPr>
-              <w:t>ADC/</w:t>
+                <w:highlight w:val="yellow"/>
+              </w:rPr>
+              <w:t>ADC</w:t>
+            </w:r>
+            <w:r>
+              <w:rPr>
+                <w:rFonts w:ascii="Arial" w:hAnsi="Arial" w:cs="Arial"/>
+                <w:sz w:val="18"/>
+              </w:rPr>
+              <w:t>/</w:t>
             </w:r>
           </w:p>
         </w:tc>
@@ -374,30 +439,102 @@
                 <w:tab w:val="clear" w:pos="6238"/>
                 <w:tab w:val="right" w:pos="9286"/>
               </w:tabs>
+              <w:rPr>
+                <w:rFonts w:ascii="Arial" w:hAnsi="Arial" w:cs="Arial"/>
+                <w:sz w:val="24"/>
+                <w:szCs w:val="18"/>
+              </w:rPr>
             </w:pPr>
             <w:r>
+              <w:rPr>
+                <w:rFonts w:ascii="Arial" w:hAnsi="Arial" w:cs="Arial"/>
+                <w:sz w:val="24"/>
+                <w:szCs w:val="18"/>
+              </w:rPr>
               <w:fldChar w:fldCharType="begin"/>
             </w:r>
             <w:r>
+              <w:rPr>
+                <w:rFonts w:ascii="Arial" w:hAnsi="Arial" w:cs="Arial"/>
+                <w:sz w:val="24"/>
+                <w:szCs w:val="18"/>
+              </w:rPr>
               <w:instrText xml:space="preserve"> DOCPROPERTY  Gespatri_ADRESSE_CONSTR  \* MERGEFORMAT </w:instrText>
             </w:r>
             <w:r>
+              <w:rPr>
+                <w:rFonts w:ascii="Arial" w:hAnsi="Arial" w:cs="Arial"/>
+                <w:sz w:val="24"/>
+                <w:szCs w:val="18"/>
+              </w:rPr>
               <w:fldChar w:fldCharType="separate"/>
             </w:r>
             <w:r>
+              <w:rPr>
+                <w:rFonts w:ascii="Arial" w:hAnsi="Arial" w:cs="Arial"/>
+                <w:sz w:val="24"/>
+                <w:szCs w:val="18"/>
+              </w:rPr>
               <w:t>Adresse construction</w:t>
             </w:r>
             <w:r>
+              <w:rPr>
+                <w:rFonts w:ascii="Arial" w:hAnsi="Arial" w:cs="Arial"/>
+                <w:sz w:val="24"/>
+                <w:szCs w:val="18"/>
+              </w:rPr>
               <w:fldChar w:fldCharType="end"/>
             </w:r>
             <w:r>
+              <w:rPr>
+                <w:rFonts w:ascii="Arial" w:hAnsi="Arial" w:cs="Arial"/>
+                <w:sz w:val="24"/>
+                <w:szCs w:val="18"/>
+              </w:rPr>
               <w:tab/>
             </w:r>
-            <w:fldSimple w:instr=" DOCPROPERTY  Gespatri_ABAIMMO  \* MERGEFORMAT ">
-              <w:r>
-                <w:t>Abaimmo</w:t>
-              </w:r>
-            </w:fldSimple>
+            <w:r>
+              <w:rPr>
+                <w:rFonts w:ascii="Arial" w:hAnsi="Arial" w:cs="Arial"/>
+                <w:sz w:val="24"/>
+                <w:szCs w:val="18"/>
+              </w:rPr>
+              <w:fldChar w:fldCharType="begin"/>
+            </w:r>
+            <w:r>
+              <w:rPr>
+                <w:rFonts w:ascii="Arial" w:hAnsi="Arial" w:cs="Arial"/>
+                <w:sz w:val="24"/>
+                <w:szCs w:val="18"/>
+              </w:rPr>
+              <w:instrText xml:space="preserve"> DOCPROPERTY  Gespatri_ABAIMMO  \* MERGEFORMAT </w:instrText>
+            </w:r>
+            <w:r>
+              <w:rPr>
+                <w:rFonts w:ascii="Arial" w:hAnsi="Arial" w:cs="Arial"/>
+                <w:sz w:val="24"/>
+                <w:szCs w:val="18"/>
+              </w:rPr>
+              <w:fldChar w:fldCharType="separate"/>
+            </w:r>
+            <w:proofErr w:type="spellStart"/>
+            <w:r>
+              <w:rPr>
+                <w:rFonts w:ascii="Arial" w:hAnsi="Arial" w:cs="Arial"/>
+                <w:sz w:val="24"/>
+                <w:szCs w:val="18"/>
+              </w:rPr>
+              <w:t>Abaimmo</w:t>
+            </w:r>
+            <w:proofErr w:type="spellEnd"/>
+            <w:r>
+              <w:rPr>
+                <w:rFonts w:ascii="Arial" w:hAnsi="Arial" w:cs="Arial"/>
+                <w:sz w:val="24"/>
+                <w:szCs w:val="18"/>
+              </w:rPr>
+              <w:fldChar w:fldCharType="end"/>
+            </w:r>
           </w:p>
         </w:tc>
       </w:tr>
@@ -414,23 +551,58 @@
           <w:p>
             <w:pPr>
               <w:pStyle w:val="Objet"/>
+              <w:rPr>
+                <w:rFonts w:ascii="Arial" w:hAnsi="Arial" w:cs="Arial"/>
+                <w:sz w:val="24"/>
+                <w:szCs w:val="18"/>
+              </w:rPr>
             </w:pPr>
             <w:r>
+              <w:rPr>
+                <w:rFonts w:ascii="Arial" w:hAnsi="Arial" w:cs="Arial"/>
+                <w:sz w:val="24"/>
+                <w:szCs w:val="18"/>
+              </w:rPr>
               <w:t xml:space="preserve">Contrat d’entreprise N° </w:t>
             </w:r>
             <w:r>
+              <w:rPr>
+                <w:rFonts w:ascii="Arial" w:hAnsi="Arial" w:cs="Arial"/>
+                <w:sz w:val="24"/>
+                <w:szCs w:val="18"/>
+              </w:rPr>
               <w:fldChar w:fldCharType="begin"/>
             </w:r>
             <w:r>
+              <w:rPr>
+                <w:rFonts w:ascii="Arial" w:hAnsi="Arial" w:cs="Arial"/>
+                <w:sz w:val="24"/>
+                <w:szCs w:val="18"/>
+              </w:rPr>
               <w:instrText xml:space="preserve"> DOCPROPERTY  Gespatri_NO_CONTRAT  \* MERGEFORMAT </w:instrText>
             </w:r>
             <w:r>
+              <w:rPr>
+                <w:rFonts w:ascii="Arial" w:hAnsi="Arial" w:cs="Arial"/>
+                <w:sz w:val="24"/>
+                <w:szCs w:val="18"/>
+              </w:rPr>
               <w:fldChar w:fldCharType="separate"/>
             </w:r>
             <w:r>
+              <w:rPr>
+                <w:rFonts w:ascii="Arial" w:hAnsi="Arial" w:cs="Arial"/>
+                <w:sz w:val="24"/>
+                <w:szCs w:val="18"/>
+              </w:rPr>
               <w:t>No Contrat</w:t>
             </w:r>
             <w:r>
+              <w:rPr>
+                <w:rFonts w:ascii="Arial" w:hAnsi="Arial" w:cs="Arial"/>
+                <w:sz w:val="24"/>
+                <w:szCs w:val="18"/>
+              </w:rPr>
               <w:fldChar w:fldCharType="end"/>
             </w:r>
           </w:p>
@@ -439,13 +611,14 @@
     </w:tbl>
     <w:p>
       <w:pPr>
+        <w:rPr>
+          <w:rFonts w:ascii="Arial" w:hAnsi="Arial" w:cs="Arial"/>
+        </w:rPr>
         <w:sectPr>
           <w:headerReference w:type="even" r:id="rId9"/>
           <w:headerReference w:type="default" r:id="rId10"/>
-          <w:footerReference w:type="even" r:id="rId11"/>
-          <w:footerReference w:type="default" r:id="rId12"/>
-          <w:headerReference w:type="first" r:id="rId13"/>
-          <w:footerReference w:type="first" r:id="rId14"/>
+          <w:headerReference w:type="first" r:id="rId11"/>
+          <w:footerReference w:type="first" r:id="rId12"/>
           <w:type w:val="continuous"/>
           <w:pgSz w:w="11907" w:h="16840" w:code="9"/>
           <w:pgMar w:top="1701" w:right="1134" w:bottom="1134" w:left="1418" w:header="720" w:footer="340" w:gutter="0"/>
@@ -458,6 +631,7 @@
     <w:p>
       <w:pPr>
         <w:rPr>
+          <w:rFonts w:ascii="Arial" w:hAnsi="Arial" w:cs="Arial"/>
           <w:sz w:val="16"/>
         </w:rPr>
       </w:pPr>
@@ -511,52 +685,67 @@
               <w:jc w:val="left"/>
               <w:outlineLvl w:val="0"/>
               <w:rPr>
-                <w:sz w:val="22"/>
-                <w:szCs w:val="22"/>
+                <w:rFonts w:ascii="Arial" w:hAnsi="Arial" w:cs="Arial"/>
+                <w:sz w:val="20"/>
               </w:rPr>
             </w:pPr>
             <w:r>
               <w:rPr>
-                <w:sz w:val="22"/>
-                <w:szCs w:val="22"/>
+                <w:rFonts w:ascii="Arial" w:hAnsi="Arial" w:cs="Arial"/>
+                <w:sz w:val="20"/>
               </w:rPr>
               <w:fldChar w:fldCharType="begin"/>
             </w:r>
             <w:r>
               <w:rPr>
-                <w:sz w:val="22"/>
-                <w:szCs w:val="22"/>
+                <w:rFonts w:ascii="Arial" w:hAnsi="Arial" w:cs="Arial"/>
+                <w:sz w:val="20"/>
               </w:rPr>
               <w:instrText xml:space="preserve"> MACROBUTTON coche </w:instrText>
             </w:r>
             <w:r>
               <w:rPr>
-                <w:sz w:val="22"/>
-                <w:szCs w:val="22"/>
+                <w:rFonts w:ascii="Arial" w:hAnsi="Arial" w:cs="Arial"/>
+                <w:sz w:val="20"/>
               </w:rPr>
               <w:sym w:font="Wingdings" w:char="F06F"/>
             </w:r>
             <w:r>
               <w:rPr>
-                <w:sz w:val="22"/>
-                <w:szCs w:val="22"/>
+                <w:rFonts w:ascii="Arial" w:hAnsi="Arial" w:cs="Arial"/>
+                <w:sz w:val="20"/>
               </w:rPr>
               <w:instrText xml:space="preserve"> </w:instrText>
             </w:r>
             <w:r>
               <w:rPr>
-                <w:sz w:val="22"/>
-                <w:szCs w:val="22"/>
+                <w:rFonts w:ascii="Arial" w:hAnsi="Arial" w:cs="Arial"/>
+                <w:sz w:val="20"/>
               </w:rPr>
               <w:fldChar w:fldCharType="end"/>
             </w:r>
             <w:r>
               <w:rPr>
-                <w:sz w:val="22"/>
-                <w:szCs w:val="22"/>
+                <w:rFonts w:ascii="Arial" w:hAnsi="Arial" w:cs="Arial"/>
+                <w:sz w:val="20"/>
               </w:rPr>
               <w:tab/>
-              <w:t>comme convenu</w:t>
+            </w:r>
+            <w:proofErr w:type="gramStart"/>
+            <w:r>
+              <w:rPr>
+                <w:rFonts w:ascii="Arial" w:hAnsi="Arial" w:cs="Arial"/>
+                <w:sz w:val="20"/>
+              </w:rPr>
+              <w:t>comme</w:t>
+            </w:r>
+            <w:proofErr w:type="gramEnd"/>
+            <w:r>
+              <w:rPr>
+                <w:rFonts w:ascii="Arial" w:hAnsi="Arial" w:cs="Arial"/>
+                <w:sz w:val="20"/>
+              </w:rPr>
+              <w:t xml:space="preserve"> convenu</w:t>
             </w:r>
           </w:p>
         </w:tc>
@@ -582,52 +771,67 @@
               <w:jc w:val="left"/>
               <w:outlineLvl w:val="0"/>
               <w:rPr>
-                <w:sz w:val="22"/>
-                <w:szCs w:val="22"/>
+                <w:rFonts w:ascii="Arial" w:hAnsi="Arial" w:cs="Arial"/>
+                <w:sz w:val="20"/>
               </w:rPr>
             </w:pPr>
             <w:r>
               <w:rPr>
-                <w:sz w:val="22"/>
-                <w:szCs w:val="22"/>
+                <w:rFonts w:ascii="Arial" w:hAnsi="Arial" w:cs="Arial"/>
+                <w:sz w:val="20"/>
               </w:rPr>
               <w:fldChar w:fldCharType="begin"/>
             </w:r>
             <w:r>
               <w:rPr>
-                <w:sz w:val="22"/>
-                <w:szCs w:val="22"/>
+                <w:rFonts w:ascii="Arial" w:hAnsi="Arial" w:cs="Arial"/>
+                <w:sz w:val="20"/>
               </w:rPr>
               <w:instrText xml:space="preserve"> MACROBUTTON coche </w:instrText>
             </w:r>
             <w:r>
               <w:rPr>
-                <w:sz w:val="22"/>
-                <w:szCs w:val="22"/>
+                <w:rFonts w:ascii="Arial" w:hAnsi="Arial" w:cs="Arial"/>
+                <w:sz w:val="20"/>
               </w:rPr>
               <w:sym w:font="Wingdings" w:char="F06F"/>
             </w:r>
             <w:r>
               <w:rPr>
-                <w:sz w:val="22"/>
-                <w:szCs w:val="22"/>
+                <w:rFonts w:ascii="Arial" w:hAnsi="Arial" w:cs="Arial"/>
+                <w:sz w:val="20"/>
               </w:rPr>
               <w:instrText xml:space="preserve"> </w:instrText>
             </w:r>
             <w:r>
               <w:rPr>
-                <w:sz w:val="22"/>
-                <w:szCs w:val="22"/>
+                <w:rFonts w:ascii="Arial" w:hAnsi="Arial" w:cs="Arial"/>
+                <w:sz w:val="20"/>
               </w:rPr>
               <w:fldChar w:fldCharType="end"/>
             </w:r>
             <w:r>
               <w:rPr>
-                <w:sz w:val="22"/>
-                <w:szCs w:val="22"/>
+                <w:rFonts w:ascii="Arial" w:hAnsi="Arial" w:cs="Arial"/>
+                <w:sz w:val="20"/>
               </w:rPr>
               <w:tab/>
-              <w:t>pour faire suite à notre entretien téléphonique</w:t>
+            </w:r>
+            <w:proofErr w:type="gramStart"/>
+            <w:r>
+              <w:rPr>
+                <w:rFonts w:ascii="Arial" w:hAnsi="Arial" w:cs="Arial"/>
+                <w:sz w:val="20"/>
+              </w:rPr>
+              <w:t>pour</w:t>
+            </w:r>
+            <w:proofErr w:type="gramEnd"/>
+            <w:r>
+              <w:rPr>
+                <w:rFonts w:ascii="Arial" w:hAnsi="Arial" w:cs="Arial"/>
+                <w:sz w:val="20"/>
+              </w:rPr>
+              <w:t xml:space="preserve"> faire suite à notre entretien téléphonique</w:t>
             </w:r>
           </w:p>
         </w:tc>
@@ -659,52 +863,67 @@
               <w:jc w:val="left"/>
               <w:outlineLvl w:val="0"/>
               <w:rPr>
-                <w:sz w:val="22"/>
-                <w:szCs w:val="22"/>
+                <w:rFonts w:ascii="Arial" w:hAnsi="Arial" w:cs="Arial"/>
+                <w:sz w:val="20"/>
               </w:rPr>
             </w:pPr>
             <w:r>
               <w:rPr>
-                <w:sz w:val="22"/>
-                <w:szCs w:val="22"/>
+                <w:rFonts w:ascii="Arial" w:hAnsi="Arial" w:cs="Arial"/>
+                <w:sz w:val="20"/>
               </w:rPr>
               <w:fldChar w:fldCharType="begin"/>
             </w:r>
             <w:r>
               <w:rPr>
-                <w:sz w:val="22"/>
-                <w:szCs w:val="22"/>
+                <w:rFonts w:ascii="Arial" w:hAnsi="Arial" w:cs="Arial"/>
+                <w:sz w:val="20"/>
               </w:rPr>
               <w:instrText xml:space="preserve"> MACROBUTTON coche </w:instrText>
             </w:r>
             <w:r>
               <w:rPr>
-                <w:sz w:val="22"/>
-                <w:szCs w:val="22"/>
+                <w:rFonts w:ascii="Arial" w:hAnsi="Arial" w:cs="Arial"/>
+                <w:sz w:val="20"/>
               </w:rPr>
               <w:sym w:font="Wingdings" w:char="F06F"/>
             </w:r>
             <w:r>
               <w:rPr>
-                <w:sz w:val="22"/>
-                <w:szCs w:val="22"/>
+                <w:rFonts w:ascii="Arial" w:hAnsi="Arial" w:cs="Arial"/>
+                <w:sz w:val="20"/>
               </w:rPr>
               <w:instrText xml:space="preserve"> </w:instrText>
             </w:r>
             <w:r>
               <w:rPr>
-                <w:sz w:val="22"/>
-                <w:szCs w:val="22"/>
+                <w:rFonts w:ascii="Arial" w:hAnsi="Arial" w:cs="Arial"/>
+                <w:sz w:val="20"/>
               </w:rPr>
               <w:fldChar w:fldCharType="end"/>
             </w:r>
             <w:r>
               <w:rPr>
-                <w:sz w:val="22"/>
-                <w:szCs w:val="22"/>
+                <w:rFonts w:ascii="Arial" w:hAnsi="Arial" w:cs="Arial"/>
+                <w:sz w:val="20"/>
               </w:rPr>
               <w:tab/>
-              <w:t>pour rapport</w:t>
+            </w:r>
+            <w:proofErr w:type="gramStart"/>
+            <w:r>
+              <w:rPr>
+                <w:rFonts w:ascii="Arial" w:hAnsi="Arial" w:cs="Arial"/>
+                <w:sz w:val="20"/>
+              </w:rPr>
+              <w:t>pour</w:t>
+            </w:r>
+            <w:proofErr w:type="gramEnd"/>
+            <w:r>
+              <w:rPr>
+                <w:rFonts w:ascii="Arial" w:hAnsi="Arial" w:cs="Arial"/>
+                <w:sz w:val="20"/>
+              </w:rPr>
+              <w:t xml:space="preserve"> rapport</w:t>
             </w:r>
           </w:p>
         </w:tc>
@@ -730,52 +949,67 @@
               <w:jc w:val="left"/>
               <w:outlineLvl w:val="0"/>
               <w:rPr>
-                <w:sz w:val="22"/>
-                <w:szCs w:val="22"/>
+                <w:rFonts w:ascii="Arial" w:hAnsi="Arial" w:cs="Arial"/>
+                <w:sz w:val="20"/>
               </w:rPr>
             </w:pPr>
             <w:r>
               <w:rPr>
-                <w:sz w:val="22"/>
-                <w:szCs w:val="22"/>
+                <w:rFonts w:ascii="Arial" w:hAnsi="Arial" w:cs="Arial"/>
+                <w:sz w:val="20"/>
               </w:rPr>
               <w:fldChar w:fldCharType="begin"/>
             </w:r>
             <w:r>
               <w:rPr>
-                <w:sz w:val="22"/>
-                <w:szCs w:val="22"/>
+                <w:rFonts w:ascii="Arial" w:hAnsi="Arial" w:cs="Arial"/>
+                <w:sz w:val="20"/>
               </w:rPr>
               <w:instrText xml:space="preserve"> MACROBUTTON coche </w:instrText>
             </w:r>
             <w:r>
               <w:rPr>
-                <w:sz w:val="22"/>
-                <w:szCs w:val="22"/>
+                <w:rFonts w:ascii="Arial" w:hAnsi="Arial" w:cs="Arial"/>
+                <w:sz w:val="20"/>
               </w:rPr>
               <w:sym w:font="Wingdings" w:char="F06F"/>
             </w:r>
             <w:r>
               <w:rPr>
-                <w:sz w:val="22"/>
-                <w:szCs w:val="22"/>
+                <w:rFonts w:ascii="Arial" w:hAnsi="Arial" w:cs="Arial"/>
+                <w:sz w:val="20"/>
               </w:rPr>
               <w:instrText xml:space="preserve"> </w:instrText>
             </w:r>
             <w:r>
               <w:rPr>
-                <w:sz w:val="22"/>
-                <w:szCs w:val="22"/>
+                <w:rFonts w:ascii="Arial" w:hAnsi="Arial" w:cs="Arial"/>
+                <w:sz w:val="20"/>
               </w:rPr>
               <w:fldChar w:fldCharType="end"/>
             </w:r>
             <w:r>
               <w:rPr>
-                <w:sz w:val="22"/>
-                <w:szCs w:val="22"/>
+                <w:rFonts w:ascii="Arial" w:hAnsi="Arial" w:cs="Arial"/>
+                <w:sz w:val="20"/>
               </w:rPr>
               <w:tab/>
-              <w:t>comme objet de votre compétence</w:t>
+            </w:r>
+            <w:proofErr w:type="gramStart"/>
+            <w:r>
+              <w:rPr>
+                <w:rFonts w:ascii="Arial" w:hAnsi="Arial" w:cs="Arial"/>
+                <w:sz w:val="20"/>
+              </w:rPr>
+              <w:t>comme</w:t>
+            </w:r>
+            <w:proofErr w:type="gramEnd"/>
+            <w:r>
+              <w:rPr>
+                <w:rFonts w:ascii="Arial" w:hAnsi="Arial" w:cs="Arial"/>
+                <w:sz w:val="20"/>
+              </w:rPr>
+              <w:t xml:space="preserve"> objet de votre compétence</w:t>
             </w:r>
           </w:p>
         </w:tc>
@@ -807,52 +1041,67 @@
               <w:jc w:val="left"/>
               <w:outlineLvl w:val="0"/>
               <w:rPr>
-                <w:sz w:val="22"/>
-                <w:szCs w:val="22"/>
+                <w:rFonts w:ascii="Arial" w:hAnsi="Arial" w:cs="Arial"/>
+                <w:sz w:val="20"/>
               </w:rPr>
             </w:pPr>
             <w:r>
               <w:rPr>
-                <w:sz w:val="22"/>
-                <w:szCs w:val="22"/>
+                <w:rFonts w:ascii="Arial" w:hAnsi="Arial" w:cs="Arial"/>
+                <w:sz w:val="20"/>
               </w:rPr>
               <w:fldChar w:fldCharType="begin"/>
             </w:r>
             <w:r>
               <w:rPr>
-                <w:sz w:val="22"/>
-                <w:szCs w:val="22"/>
+                <w:rFonts w:ascii="Arial" w:hAnsi="Arial" w:cs="Arial"/>
+                <w:sz w:val="20"/>
               </w:rPr>
               <w:instrText xml:space="preserve"> MACROBUTTON coche </w:instrText>
             </w:r>
             <w:r>
               <w:rPr>
-                <w:sz w:val="22"/>
-                <w:szCs w:val="22"/>
+                <w:rFonts w:ascii="Arial" w:hAnsi="Arial" w:cs="Arial"/>
+                <w:sz w:val="20"/>
               </w:rPr>
               <w:sym w:font="Wingdings" w:char="F06F"/>
             </w:r>
             <w:r>
               <w:rPr>
-                <w:sz w:val="22"/>
-                <w:szCs w:val="22"/>
+                <w:rFonts w:ascii="Arial" w:hAnsi="Arial" w:cs="Arial"/>
+                <w:sz w:val="20"/>
               </w:rPr>
               <w:instrText xml:space="preserve"> </w:instrText>
             </w:r>
             <w:r>
               <w:rPr>
-                <w:sz w:val="22"/>
-                <w:szCs w:val="22"/>
+                <w:rFonts w:ascii="Arial" w:hAnsi="Arial" w:cs="Arial"/>
+                <w:sz w:val="20"/>
               </w:rPr>
               <w:fldChar w:fldCharType="end"/>
             </w:r>
             <w:r>
               <w:rPr>
-                <w:sz w:val="22"/>
-                <w:szCs w:val="22"/>
+                <w:rFonts w:ascii="Arial" w:hAnsi="Arial" w:cs="Arial"/>
+                <w:sz w:val="20"/>
               </w:rPr>
               <w:tab/>
-              <w:t>pour nous retourner après signature</w:t>
+            </w:r>
+            <w:proofErr w:type="gramStart"/>
+            <w:r>
+              <w:rPr>
+                <w:rFonts w:ascii="Arial" w:hAnsi="Arial" w:cs="Arial"/>
+                <w:sz w:val="20"/>
+              </w:rPr>
+              <w:t>pour</w:t>
+            </w:r>
+            <w:proofErr w:type="gramEnd"/>
+            <w:r>
+              <w:rPr>
+                <w:rFonts w:ascii="Arial" w:hAnsi="Arial" w:cs="Arial"/>
+                <w:sz w:val="20"/>
+              </w:rPr>
+              <w:t xml:space="preserve"> nous retourner après signature</w:t>
             </w:r>
           </w:p>
         </w:tc>
@@ -878,52 +1127,67 @@
               <w:jc w:val="left"/>
               <w:outlineLvl w:val="0"/>
               <w:rPr>
-                <w:sz w:val="22"/>
-                <w:szCs w:val="22"/>
+                <w:rFonts w:ascii="Arial" w:hAnsi="Arial" w:cs="Arial"/>
+                <w:sz w:val="20"/>
               </w:rPr>
             </w:pPr>
             <w:r>
               <w:rPr>
-                <w:sz w:val="22"/>
-                <w:szCs w:val="22"/>
+                <w:rFonts w:ascii="Arial" w:hAnsi="Arial" w:cs="Arial"/>
+                <w:sz w:val="20"/>
               </w:rPr>
               <w:fldChar w:fldCharType="begin"/>
             </w:r>
             <w:r>
               <w:rPr>
-                <w:sz w:val="22"/>
-                <w:szCs w:val="22"/>
+                <w:rFonts w:ascii="Arial" w:hAnsi="Arial" w:cs="Arial"/>
+                <w:sz w:val="20"/>
               </w:rPr>
               <w:instrText xml:space="preserve"> MACROBUTTON coche </w:instrText>
             </w:r>
             <w:r>
               <w:rPr>
-                <w:sz w:val="22"/>
-                <w:szCs w:val="22"/>
+                <w:rFonts w:ascii="Arial" w:hAnsi="Arial" w:cs="Arial"/>
+                <w:sz w:val="20"/>
               </w:rPr>
               <w:sym w:font="Wingdings" w:char="F06F"/>
             </w:r>
             <w:r>
               <w:rPr>
-                <w:sz w:val="22"/>
-                <w:szCs w:val="22"/>
+                <w:rFonts w:ascii="Arial" w:hAnsi="Arial" w:cs="Arial"/>
+                <w:sz w:val="20"/>
               </w:rPr>
               <w:instrText xml:space="preserve"> </w:instrText>
             </w:r>
             <w:r>
               <w:rPr>
-                <w:sz w:val="22"/>
-                <w:szCs w:val="22"/>
+                <w:rFonts w:ascii="Arial" w:hAnsi="Arial" w:cs="Arial"/>
+                <w:sz w:val="20"/>
               </w:rPr>
               <w:fldChar w:fldCharType="end"/>
             </w:r>
             <w:r>
               <w:rPr>
-                <w:sz w:val="22"/>
-                <w:szCs w:val="22"/>
+                <w:rFonts w:ascii="Arial" w:hAnsi="Arial" w:cs="Arial"/>
+                <w:sz w:val="20"/>
               </w:rPr>
               <w:tab/>
-              <w:t>pour information</w:t>
+            </w:r>
+            <w:proofErr w:type="gramStart"/>
+            <w:r>
+              <w:rPr>
+                <w:rFonts w:ascii="Arial" w:hAnsi="Arial" w:cs="Arial"/>
+                <w:sz w:val="20"/>
+              </w:rPr>
+              <w:t>pour</w:t>
+            </w:r>
+            <w:proofErr w:type="gramEnd"/>
+            <w:r>
+              <w:rPr>
+                <w:rFonts w:ascii="Arial" w:hAnsi="Arial" w:cs="Arial"/>
+                <w:sz w:val="20"/>
+              </w:rPr>
+              <w:t xml:space="preserve"> information</w:t>
             </w:r>
           </w:p>
         </w:tc>
@@ -955,52 +1219,67 @@
               <w:jc w:val="left"/>
               <w:outlineLvl w:val="0"/>
               <w:rPr>
-                <w:sz w:val="22"/>
-                <w:szCs w:val="22"/>
+                <w:rFonts w:ascii="Arial" w:hAnsi="Arial" w:cs="Arial"/>
+                <w:sz w:val="20"/>
               </w:rPr>
             </w:pPr>
             <w:r>
               <w:rPr>
-                <w:sz w:val="22"/>
-                <w:szCs w:val="22"/>
+                <w:rFonts w:ascii="Arial" w:hAnsi="Arial" w:cs="Arial"/>
+                <w:sz w:val="20"/>
               </w:rPr>
               <w:fldChar w:fldCharType="begin"/>
             </w:r>
             <w:r>
               <w:rPr>
-                <w:sz w:val="22"/>
-                <w:szCs w:val="22"/>
+                <w:rFonts w:ascii="Arial" w:hAnsi="Arial" w:cs="Arial"/>
+                <w:sz w:val="20"/>
               </w:rPr>
               <w:instrText xml:space="preserve"> MACROBUTTON coche </w:instrText>
             </w:r>
             <w:r>
               <w:rPr>
-                <w:sz w:val="22"/>
-                <w:szCs w:val="22"/>
+                <w:rFonts w:ascii="Arial" w:hAnsi="Arial" w:cs="Arial"/>
+                <w:sz w:val="20"/>
               </w:rPr>
               <w:sym w:font="Wingdings" w:char="F06F"/>
             </w:r>
             <w:r>
               <w:rPr>
-                <w:sz w:val="22"/>
-                <w:szCs w:val="22"/>
+                <w:rFonts w:ascii="Arial" w:hAnsi="Arial" w:cs="Arial"/>
+                <w:sz w:val="20"/>
               </w:rPr>
               <w:instrText xml:space="preserve"> </w:instrText>
             </w:r>
             <w:r>
               <w:rPr>
-                <w:sz w:val="22"/>
-                <w:szCs w:val="22"/>
+                <w:rFonts w:ascii="Arial" w:hAnsi="Arial" w:cs="Arial"/>
+                <w:sz w:val="20"/>
               </w:rPr>
               <w:fldChar w:fldCharType="end"/>
             </w:r>
             <w:r>
               <w:rPr>
-                <w:sz w:val="22"/>
-                <w:szCs w:val="22"/>
+                <w:rFonts w:ascii="Arial" w:hAnsi="Arial" w:cs="Arial"/>
+                <w:sz w:val="20"/>
               </w:rPr>
               <w:tab/>
-              <w:t>en retour</w:t>
+            </w:r>
+            <w:proofErr w:type="gramStart"/>
+            <w:r>
+              <w:rPr>
+                <w:rFonts w:ascii="Arial" w:hAnsi="Arial" w:cs="Arial"/>
+                <w:sz w:val="20"/>
+              </w:rPr>
+              <w:t>en</w:t>
+            </w:r>
+            <w:proofErr w:type="gramEnd"/>
+            <w:r>
+              <w:rPr>
+                <w:rFonts w:ascii="Arial" w:hAnsi="Arial" w:cs="Arial"/>
+                <w:sz w:val="20"/>
+              </w:rPr>
+              <w:t xml:space="preserve"> retour</w:t>
             </w:r>
           </w:p>
         </w:tc>
@@ -1026,52 +1305,67 @@
               <w:jc w:val="left"/>
               <w:outlineLvl w:val="0"/>
               <w:rPr>
-                <w:sz w:val="22"/>
-                <w:szCs w:val="22"/>
+                <w:rFonts w:ascii="Arial" w:hAnsi="Arial" w:cs="Arial"/>
+                <w:sz w:val="20"/>
               </w:rPr>
             </w:pPr>
             <w:r>
               <w:rPr>
-                <w:sz w:val="22"/>
-                <w:szCs w:val="22"/>
+                <w:rFonts w:ascii="Arial" w:hAnsi="Arial" w:cs="Arial"/>
+                <w:sz w:val="20"/>
               </w:rPr>
               <w:fldChar w:fldCharType="begin"/>
             </w:r>
             <w:r>
               <w:rPr>
-                <w:sz w:val="22"/>
-                <w:szCs w:val="22"/>
+                <w:rFonts w:ascii="Arial" w:hAnsi="Arial" w:cs="Arial"/>
+                <w:sz w:val="20"/>
               </w:rPr>
               <w:instrText xml:space="preserve"> MACROBUTTON coche </w:instrText>
             </w:r>
             <w:r>
               <w:rPr>
-                <w:sz w:val="22"/>
-                <w:szCs w:val="22"/>
+                <w:rFonts w:ascii="Arial" w:hAnsi="Arial" w:cs="Arial"/>
+                <w:sz w:val="20"/>
               </w:rPr>
               <w:sym w:font="Wingdings" w:char="F06F"/>
             </w:r>
             <w:r>
               <w:rPr>
-                <w:sz w:val="22"/>
-                <w:szCs w:val="22"/>
+                <w:rFonts w:ascii="Arial" w:hAnsi="Arial" w:cs="Arial"/>
+                <w:sz w:val="20"/>
               </w:rPr>
               <w:instrText xml:space="preserve"> </w:instrText>
             </w:r>
             <w:r>
               <w:rPr>
-                <w:sz w:val="22"/>
-                <w:szCs w:val="22"/>
+                <w:rFonts w:ascii="Arial" w:hAnsi="Arial" w:cs="Arial"/>
+                <w:sz w:val="20"/>
               </w:rPr>
               <w:fldChar w:fldCharType="end"/>
             </w:r>
             <w:r>
               <w:rPr>
-                <w:sz w:val="22"/>
-                <w:szCs w:val="22"/>
+                <w:rFonts w:ascii="Arial" w:hAnsi="Arial" w:cs="Arial"/>
+                <w:sz w:val="20"/>
               </w:rPr>
               <w:tab/>
-              <w:t>pour votre dossier</w:t>
+            </w:r>
+            <w:proofErr w:type="gramStart"/>
+            <w:r>
+              <w:rPr>
+                <w:rFonts w:ascii="Arial" w:hAnsi="Arial" w:cs="Arial"/>
+                <w:sz w:val="20"/>
+              </w:rPr>
+              <w:t>pour</w:t>
+            </w:r>
+            <w:proofErr w:type="gramEnd"/>
+            <w:r>
+              <w:rPr>
+                <w:rFonts w:ascii="Arial" w:hAnsi="Arial" w:cs="Arial"/>
+                <w:sz w:val="20"/>
+              </w:rPr>
+              <w:t xml:space="preserve"> votre dossier</w:t>
             </w:r>
           </w:p>
         </w:tc>
@@ -1103,128 +1397,138 @@
               <w:ind w:left="567" w:hanging="567"/>
               <w:outlineLvl w:val="0"/>
               <w:rPr>
-                <w:sz w:val="22"/>
-                <w:szCs w:val="22"/>
+                <w:rFonts w:ascii="Arial" w:hAnsi="Arial" w:cs="Arial"/>
+                <w:sz w:val="20"/>
               </w:rPr>
             </w:pPr>
             <w:r>
               <w:rPr>
-                <w:sz w:val="22"/>
-                <w:szCs w:val="22"/>
+                <w:rFonts w:ascii="Arial" w:hAnsi="Arial" w:cs="Arial"/>
+                <w:sz w:val="20"/>
               </w:rPr>
               <w:fldChar w:fldCharType="begin"/>
             </w:r>
             <w:r>
               <w:rPr>
-                <w:sz w:val="22"/>
-                <w:szCs w:val="22"/>
+                <w:rFonts w:ascii="Arial" w:hAnsi="Arial" w:cs="Arial"/>
+                <w:sz w:val="20"/>
               </w:rPr>
               <w:instrText xml:space="preserve"> MACROBUTTON DeCoche </w:instrText>
             </w:r>
             <w:r>
               <w:rPr>
-                <w:sz w:val="22"/>
-                <w:szCs w:val="22"/>
+                <w:rFonts w:ascii="Arial" w:hAnsi="Arial" w:cs="Arial"/>
+                <w:sz w:val="20"/>
               </w:rPr>
               <w:sym w:font="Wingdings" w:char="F0FE"/>
             </w:r>
             <w:r>
               <w:rPr>
-                <w:sz w:val="22"/>
-                <w:szCs w:val="22"/>
+                <w:rFonts w:ascii="Arial" w:hAnsi="Arial" w:cs="Arial"/>
+                <w:sz w:val="20"/>
               </w:rPr>
               <w:instrText xml:space="preserve"> </w:instrText>
             </w:r>
             <w:r>
               <w:rPr>
-                <w:sz w:val="22"/>
-                <w:szCs w:val="22"/>
+                <w:rFonts w:ascii="Arial" w:hAnsi="Arial" w:cs="Arial"/>
+                <w:sz w:val="20"/>
               </w:rPr>
               <w:fldChar w:fldCharType="end"/>
             </w:r>
             <w:r>
               <w:rPr>
-                <w:sz w:val="22"/>
-                <w:szCs w:val="22"/>
+                <w:rFonts w:ascii="Arial" w:hAnsi="Arial" w:cs="Arial"/>
+                <w:sz w:val="20"/>
               </w:rPr>
               <w:tab/>
             </w:r>
-            <w:r>
-              <w:rPr>
+            <w:proofErr w:type="gramStart"/>
+            <w:r>
+              <w:rPr>
+                <w:rFonts w:ascii="Arial" w:hAnsi="Arial" w:cs="Arial"/>
                 <w:b/>
-                <w:sz w:val="22"/>
-                <w:szCs w:val="22"/>
-              </w:rPr>
-              <w:t xml:space="preserve">en annexe, nous vous transmettons le contrat cité en titre, en </w:t>
-            </w:r>
-            <w:r>
-              <w:rPr>
+                <w:sz w:val="20"/>
+              </w:rPr>
+              <w:t>en</w:t>
+            </w:r>
+            <w:proofErr w:type="gramEnd"/>
+            <w:r>
+              <w:rPr>
+                <w:rFonts w:ascii="Arial" w:hAnsi="Arial" w:cs="Arial"/>
                 <w:b/>
-                <w:sz w:val="22"/>
-                <w:szCs w:val="22"/>
+                <w:sz w:val="20"/>
+              </w:rPr>
+              <w:t xml:space="preserve"> annexe, nous vous transmettons le contrat cité en titre, en </w:t>
+            </w:r>
+            <w:r>
+              <w:rPr>
+                <w:rFonts w:ascii="Arial" w:hAnsi="Arial" w:cs="Arial"/>
+                <w:b/>
+                <w:sz w:val="20"/>
               </w:rPr>
               <w:fldChar w:fldCharType="begin"/>
             </w:r>
             <w:r>
               <w:rPr>
+                <w:rFonts w:ascii="Arial" w:hAnsi="Arial" w:cs="Arial"/>
                 <w:b/>
-                <w:sz w:val="22"/>
-                <w:szCs w:val="22"/>
+                <w:sz w:val="20"/>
               </w:rPr>
               <w:instrText xml:space="preserve"> DOCPROPERTY  Gespatri_EXEMPLAIRES  \* MERGEFORMAT </w:instrText>
             </w:r>
             <w:r>
               <w:rPr>
+                <w:rFonts w:ascii="Arial" w:hAnsi="Arial" w:cs="Arial"/>
                 <w:b/>
-                <w:sz w:val="22"/>
-                <w:szCs w:val="22"/>
+                <w:sz w:val="20"/>
               </w:rPr>
               <w:fldChar w:fldCharType="separate"/>
             </w:r>
             <w:r>
               <w:rPr>
+                <w:rFonts w:ascii="Arial" w:hAnsi="Arial" w:cs="Arial"/>
                 <w:b/>
-                <w:sz w:val="22"/>
-                <w:szCs w:val="22"/>
+                <w:sz w:val="20"/>
               </w:rPr>
               <w:t>deux/trois</w:t>
             </w:r>
             <w:r>
               <w:rPr>
+                <w:rFonts w:ascii="Arial" w:hAnsi="Arial" w:cs="Arial"/>
                 <w:b/>
-                <w:sz w:val="22"/>
-                <w:szCs w:val="22"/>
+                <w:sz w:val="20"/>
               </w:rPr>
               <w:fldChar w:fldCharType="end"/>
             </w:r>
             <w:r>
               <w:rPr>
+                <w:rFonts w:ascii="Arial" w:hAnsi="Arial" w:cs="Arial"/>
                 <w:b/>
-                <w:sz w:val="22"/>
-                <w:szCs w:val="22"/>
+                <w:sz w:val="20"/>
               </w:rPr>
               <w:t xml:space="preserve"> </w:t>
             </w:r>
             <w:r>
               <w:rPr>
+                <w:rFonts w:ascii="Arial" w:hAnsi="Arial" w:cs="Arial"/>
                 <w:b/>
-                <w:sz w:val="22"/>
-                <w:szCs w:val="22"/>
+                <w:sz w:val="20"/>
               </w:rPr>
               <w:t>exemplaires,</w:t>
             </w:r>
             <w:r>
               <w:rPr>
-                <w:sz w:val="22"/>
-                <w:szCs w:val="22"/>
+                <w:rFonts w:ascii="Arial" w:hAnsi="Arial" w:cs="Arial"/>
+                <w:sz w:val="20"/>
               </w:rPr>
               <w:t xml:space="preserve"> </w:t>
             </w:r>
             <w:r>
               <w:rPr>
+                <w:rFonts w:ascii="Arial" w:hAnsi="Arial" w:cs="Arial"/>
                 <w:b/>
-                <w:sz w:val="22"/>
-                <w:szCs w:val="22"/>
+                <w:sz w:val="20"/>
               </w:rPr>
               <w:t>en vous priant de bien vouloir nous les retourner, dûment signés.</w:t>
             </w:r>
@@ -1252,8 +1556,8 @@
               <w:jc w:val="left"/>
               <w:outlineLvl w:val="0"/>
               <w:rPr>
-                <w:sz w:val="22"/>
-                <w:szCs w:val="22"/>
+                <w:rFonts w:ascii="Arial" w:hAnsi="Arial" w:cs="Arial"/>
+                <w:sz w:val="20"/>
               </w:rPr>
             </w:pPr>
           </w:p>
@@ -1270,6 +1574,7 @@
         <w:jc w:val="left"/>
         <w:outlineLvl w:val="0"/>
         <w:rPr>
+          <w:rFonts w:ascii="Arial" w:hAnsi="Arial" w:cs="Arial"/>
           <w:sz w:val="22"/>
           <w:szCs w:val="22"/>
         </w:rPr>
@@ -1287,14 +1592,26 @@
       <w:pPr>
         <w:pStyle w:val="Corpsdelettre"/>
         <w:rPr>
-          <w:sz w:val="22"/>
-          <w:szCs w:val="22"/>
+          <w:rFonts w:ascii="Arial" w:hAnsi="Arial" w:cs="Arial"/>
+          <w:sz w:val="20"/>
+          <w:szCs w:val="20"/>
+        </w:rPr>
+      </w:pPr>
+    </w:p>
+    <w:p>
+      <w:pPr>
+        <w:pStyle w:val="Corpsdelettre"/>
+        <w:rPr>
+          <w:rFonts w:ascii="Arial" w:hAnsi="Arial" w:cs="Arial"/>
+          <w:sz w:val="20"/>
+          <w:szCs w:val="20"/>
         </w:rPr>
       </w:pPr>
       <w:r>
         <w:rPr>
-          <w:sz w:val="22"/>
-          <w:szCs w:val="22"/>
+          <w:rFonts w:ascii="Arial" w:hAnsi="Arial" w:cs="Arial"/>
+          <w:sz w:val="20"/>
+          <w:szCs w:val="20"/>
         </w:rPr>
         <w:t>Avec nos cordiales salutations.</w:t>
       </w:r>
@@ -1303,6 +1620,7 @@
       <w:pPr>
         <w:pStyle w:val="Corpsdelettre"/>
         <w:rPr>
+          <w:rFonts w:ascii="Arial" w:hAnsi="Arial" w:cs="Arial"/>
           <w:sz w:val="22"/>
           <w:szCs w:val="22"/>
         </w:rPr>
@@ -1310,10 +1628,13 @@
     </w:p>
     <w:p>
       <w:pPr>
-        <w:pStyle w:val="Corpsdelettre"/>
+        <w:tabs>
+          <w:tab w:val="center" w:pos="6600"/>
+        </w:tabs>
         <w:rPr>
-          <w:sz w:val="22"/>
-          <w:szCs w:val="22"/>
+          <w:rFonts w:ascii="Arial" w:hAnsi="Arial" w:cs="Arial"/>
+          <w:sz w:val="20"/>
+          <w:highlight w:val="yellow"/>
         </w:rPr>
       </w:pPr>
     </w:p>
@@ -1322,109 +1643,83 @@
         <w:tabs>
           <w:tab w:val="center" w:pos="6600"/>
         </w:tabs>
+        <w:rPr>
+          <w:rFonts w:ascii="Arial" w:hAnsi="Arial" w:cs="Arial"/>
+          <w:sz w:val="20"/>
+        </w:rPr>
       </w:pPr>
       <w:r>
         <w:rPr>
-          <w:szCs w:val="22"/>
+          <w:rFonts w:ascii="Arial" w:hAnsi="Arial" w:cs="Arial"/>
+          <w:sz w:val="20"/>
+          <w:highlight w:val="yellow"/>
         </w:rPr>
-        <w:tab/>
+        <w:t>INITIALE</w:t>
       </w:r>
       <w:r>
         <w:rPr>
-          <w:szCs w:val="22"/>
+          <w:rFonts w:ascii="Arial" w:hAnsi="Arial" w:cs="Arial"/>
+          <w:sz w:val="20"/>
+          <w:highlight w:val="yellow"/>
         </w:rPr>
-        <w:tab/>
+        <w:t>S</w:t>
+      </w:r>
+      <w:r>
+        <w:rPr>
+          <w:rFonts w:ascii="Arial" w:hAnsi="Arial" w:cs="Arial"/>
+          <w:sz w:val="20"/>
+          <w:highlight w:val="yellow"/>
+        </w:rPr>
+        <w:t xml:space="preserve"> + F3</w:t>
       </w:r>
     </w:p>
     <w:p>
       <w:pPr>
         <w:tabs>
-          <w:tab w:val="center" w:pos="6360"/>
-        </w:tabs>
-      </w:pPr>
-      <w:r>
-        <w:tab/>
-        <w:t>Le responsable des bâtiments</w:t>
-      </w:r>
+          <w:tab w:val="center" w:pos="6663"/>
+        </w:tabs>
+        <w:rPr>
+          <w:rFonts w:ascii="Arial" w:hAnsi="Arial" w:cs="Arial"/>
+          <w:sz w:val="20"/>
+        </w:rPr>
+      </w:pPr>
     </w:p>
     <w:p>
       <w:pPr>
         <w:tabs>
-          <w:tab w:val="center" w:pos="6360"/>
-        </w:tabs>
+          <w:tab w:val="center" w:pos="6663"/>
+        </w:tabs>
+        <w:rPr>
+          <w:rFonts w:ascii="Arial" w:hAnsi="Arial" w:cs="Arial"/>
+          <w:sz w:val="20"/>
+        </w:rPr>
       </w:pPr>
     </w:p>
     <w:p>
       <w:pPr>
         <w:tabs>
-          <w:tab w:val="center" w:pos="6360"/>
-        </w:tabs>
+          <w:tab w:val="center" w:pos="6663"/>
+        </w:tabs>
+        <w:rPr>
+          <w:rFonts w:ascii="Arial" w:hAnsi="Arial" w:cs="Arial"/>
+          <w:sz w:val="20"/>
+        </w:rPr>
       </w:pPr>
     </w:p>
     <w:p>
       <w:pPr>
-        <w:tabs>
-          <w:tab w:val="center" w:pos="6360"/>
-        </w:tabs>
-      </w:pPr>
-      <w:r>
-        <w:tab/>
-        <w:t>Adriano Da Cunha</w:t>
-      </w:r>
-    </w:p>
-    <w:p>
-      <w:pPr>
         <w:pStyle w:val="Corpsdelettre"/>
-      </w:pPr>
-    </w:p>
-    <w:p>
-      <w:pPr>
-        <w:tabs>
-          <w:tab w:val="center" w:pos="6600"/>
-        </w:tabs>
         <w:rPr>
-          <w:szCs w:val="22"/>
-        </w:rPr>
-      </w:pPr>
-    </w:p>
-    <w:p>
-      <w:pPr>
-        <w:tabs>
-          <w:tab w:val="center" w:pos="6600"/>
-        </w:tabs>
-        <w:rPr>
-          <w:szCs w:val="22"/>
+          <w:rFonts w:ascii="Arial" w:hAnsi="Arial" w:cs="Arial"/>
+          <w:sz w:val="20"/>
+          <w:szCs w:val="20"/>
         </w:rPr>
       </w:pPr>
       <w:r>
         <w:rPr>
-          <w:szCs w:val="22"/>
-        </w:rPr>
-        <w:tab/>
-      </w:r>
-    </w:p>
-    <w:p>
-      <w:pPr>
-        <w:tabs>
-          <w:tab w:val="center" w:pos="6663"/>
-        </w:tabs>
-        <w:rPr>
-          <w:szCs w:val="22"/>
-        </w:rPr>
-      </w:pPr>
-    </w:p>
-    <w:p>
-      <w:pPr>
-        <w:pStyle w:val="Corpsdelettre"/>
-        <w:rPr>
-          <w:sz w:val="22"/>
-          <w:szCs w:val="22"/>
-        </w:rPr>
-      </w:pPr>
-      <w:r>
-        <w:rPr>
-          <w:sz w:val="22"/>
-          <w:szCs w:val="22"/>
+          <w:rFonts w:ascii="Arial" w:hAnsi="Arial" w:cs="Arial"/>
+          <w:sz w:val="20"/>
+          <w:szCs w:val="20"/>
         </w:rPr>
         <w:t>Annexe ment.</w:t>
       </w:r>
@@ -1468,170 +1763,113 @@
   <w:p>
     <w:pPr>
       <w:pStyle w:val="Pieddepage"/>
-    </w:pPr>
-  </w:p>
-</w:ftr>
-</file>
-
-<file path=word/footer2.xml><?xml version="1.0" encoding="utf-8"?>
-<w:ftr xmlns:wpc="http://schemas.microsoft.com/office/word/2010/wordprocessingCanvas" xmlns:cx="http://schemas.microsoft.com/office/drawing/2014/chartex" xmlns:cx1="http://schemas.microsoft.com/office/drawing/2015/9/8/chartex" xmlns:cx2="http://schemas.microsoft.com/office/drawing/2015/10/21/chartex" xmlns:cx3="http://schemas.microsoft.com/office/drawing/2016/5/9/chartex" xmlns:cx4="http://schemas.microsoft.com/office/drawing/2016/5/10/chartex" xmlns:cx5="http://schemas.microsoft.com/office/drawing/2016/5/11/chartex" xmlns:cx6="http://schemas.microsoft.com/office/drawing/2016/5/12/chartex" xmlns:cx7="http://schemas.microsoft.com/office/drawing/2016/5/13/chartex" xmlns:cx8="http://schemas.microsoft.com/office/drawing/2016/5/14/chartex" xmlns:mc="http://schemas.openxmlformats.org/markup-compatibility/2006" xmlns:aink="http://schemas.microsoft.com/office/drawing/2016/ink" xmlns:am3d="http://schemas.microsoft.com/office/drawing/2017/model3d" xmlns:o="urn:schemas-microsoft-com:office:office" xmlns:r="http://schemas.openxmlformats.org/officeDocument/2006/relationships" xmlns:m="http://schemas.openxmlformats.org/officeDocument/2006/math" xmlns:v="urn:schemas-microsoft-com:vml" xmlns:wp14="http://schemas.microsoft.com/office/word/2010/wordprocessingDrawing" xmlns:wp="http://schemas.openxmlformats.org/drawingml/2006/wordprocessingDrawing" xmlns:w10="urn:schemas-microsoft-com:office:word" xmlns:w="http://schemas.openxmlformats.org/wordprocessingml/2006/main" xmlns:w14="http://schemas.microsoft.com/office/word/2010/wordml" xmlns:w15="http://schemas.microsoft.com/office/word/2012/wordml" xmlns:w16cex="http://schemas.microsoft.com/office/word/2018/wordml/cex" xmlns:w16cid="http://schemas.microsoft.com/office/word/2016/wordml/cid" xmlns:w16="http://schemas.microsoft.com/office/word/2018/wordml" xmlns:w16se="http://schemas.microsoft.com/office/word/2015/wordml/symex" xmlns:wpg="http://schemas.microsoft.com/office/word/2010/wordprocessingGroup" xmlns:wpi="http://schemas.microsoft.com/office/word/2010/wordprocessingInk" xmlns:wne="http://schemas.microsoft.com/office/word/2006/wordml" xmlns:wps="http://schemas.microsoft.com/office/word/2010/wordprocessingShape" mc:Ignorable="w14 w15 w16se w16cid w16 w16cex wp14">
-  <w:p>
-    <w:pPr>
-      <w:pStyle w:val="Pieddepage"/>
-    </w:pPr>
-  </w:p>
-</w:ftr>
-</file>
-
-<file path=word/footer3.xml><?xml version="1.0" encoding="utf-8"?>
-<w:ftr xmlns:wpc="http://schemas.microsoft.com/office/word/2010/wordprocessingCanvas" xmlns:cx="http://schemas.microsoft.com/office/drawing/2014/chartex" xmlns:cx1="http://schemas.microsoft.com/office/drawing/2015/9/8/chartex" xmlns:cx2="http://schemas.microsoft.com/office/drawing/2015/10/21/chartex" xmlns:cx3="http://schemas.microsoft.com/office/drawing/2016/5/9/chartex" xmlns:cx4="http://schemas.microsoft.com/office/drawing/2016/5/10/chartex" xmlns:cx5="http://schemas.microsoft.com/office/drawing/2016/5/11/chartex" xmlns:cx6="http://schemas.microsoft.com/office/drawing/2016/5/12/chartex" xmlns:cx7="http://schemas.microsoft.com/office/drawing/2016/5/13/chartex" xmlns:cx8="http://schemas.microsoft.com/office/drawing/2016/5/14/chartex" xmlns:mc="http://schemas.openxmlformats.org/markup-compatibility/2006" xmlns:aink="http://schemas.microsoft.com/office/drawing/2016/ink" xmlns:am3d="http://schemas.microsoft.com/office/drawing/2017/model3d" xmlns:o="urn:schemas-microsoft-com:office:office" xmlns:r="http://schemas.openxmlformats.org/officeDocument/2006/relationships" xmlns:m="http://schemas.openxmlformats.org/officeDocument/2006/math" xmlns:v="urn:schemas-microsoft-com:vml" xmlns:wp14="http://schemas.microsoft.com/office/word/2010/wordprocessingDrawing" xmlns:wp="http://schemas.openxmlformats.org/drawingml/2006/wordprocessingDrawing" xmlns:w10="urn:schemas-microsoft-com:office:word" xmlns:w="http://schemas.openxmlformats.org/wordprocessingml/2006/main" xmlns:w14="http://schemas.microsoft.com/office/word/2010/wordml" xmlns:w15="http://schemas.microsoft.com/office/word/2012/wordml" xmlns:w16cex="http://schemas.microsoft.com/office/word/2018/wordml/cex" xmlns:w16cid="http://schemas.microsoft.com/office/word/2016/wordml/cid" xmlns:w16="http://schemas.microsoft.com/office/word/2018/wordml" xmlns:w16se="http://schemas.microsoft.com/office/word/2015/wordml/symex" xmlns:wpg="http://schemas.microsoft.com/office/word/2010/wordprocessingGroup" xmlns:wpi="http://schemas.microsoft.com/office/word/2010/wordprocessingInk" xmlns:wne="http://schemas.microsoft.com/office/word/2006/wordml" xmlns:wps="http://schemas.microsoft.com/office/word/2010/wordprocessingShape" mc:Ignorable="w14 w15 w16se w16cid w16 w16cex wp14">
-  <w:p>
-    <w:pPr>
-      <w:pStyle w:val="Pieddepage"/>
-      <w:rPr>
-        <w:sz w:val="18"/>
+      <w:tabs>
+        <w:tab w:val="clear" w:pos="4536"/>
+        <w:tab w:val="clear" w:pos="9072"/>
+        <w:tab w:val="right" w:pos="9639"/>
+      </w:tabs>
+      <w:spacing w:before="240"/>
+      <w:rPr>
+        <w:rFonts w:ascii="Arial" w:hAnsi="Arial" w:cs="Arial"/>
+        <w:sz w:val="16"/>
+        <w:szCs w:val="16"/>
       </w:rPr>
     </w:pPr>
     <w:r>
       <w:rPr>
-        <w:sz w:val="18"/>
-      </w:rPr>
-      <w:t xml:space="preserve">Faubourg du Lac 3 </w:t>
+        <w:noProof/>
+        <w:sz w:val="16"/>
+        <w:szCs w:val="16"/>
+        <w:lang w:eastAsia="fr-CH"/>
+      </w:rPr>
+      <w:drawing>
+        <wp:anchor distT="0" distB="0" distL="114300" distR="114300" simplePos="0" relativeHeight="251659264" behindDoc="0" locked="0" layoutInCell="1" allowOverlap="1" wp14:anchorId="6F015388" wp14:editId="69696AA7">
+          <wp:simplePos x="0" y="0"/>
+          <wp:positionH relativeFrom="page">
+            <wp:posOffset>915035</wp:posOffset>
+          </wp:positionH>
+          <wp:positionV relativeFrom="margin">
+            <wp:posOffset>8323580</wp:posOffset>
+          </wp:positionV>
+          <wp:extent cx="2519680" cy="1195070"/>
+          <wp:effectExtent l="0" t="0" r="0" b="0"/>
+          <wp:wrapNone/>
+          <wp:docPr id="3" name="Image 3"/>
+          <wp:cNvGraphicFramePr>
+            <a:graphicFrameLocks xmlns:a="http://schemas.openxmlformats.org/drawingml/2006/main" noChangeAspect="1"/>
+          </wp:cNvGraphicFramePr>
+          <a:graphic xmlns:a="http://schemas.openxmlformats.org/drawingml/2006/main">
+            <a:graphicData uri="http://schemas.openxmlformats.org/drawingml/2006/picture">
+              <pic:pic xmlns:pic="http://schemas.openxmlformats.org/drawingml/2006/picture">
+                <pic:nvPicPr>
+                  <pic:cNvPr id="3" name="Vague%20longue%20-%20bleu.png"/>
+                  <pic:cNvPicPr/>
+                </pic:nvPicPr>
+                <pic:blipFill>
+                  <a:blip r:embed="rId1" cstate="print">
+                    <a:extLst>
+                      <a:ext uri="{28A0092B-C50C-407E-A947-70E740481C1C}">
+                        <a14:useLocalDpi xmlns:a14="http://schemas.microsoft.com/office/drawing/2010/main" val="0"/>
+                      </a:ext>
+                    </a:extLst>
+                  </a:blip>
+                  <a:stretch>
+                    <a:fillRect/>
+                  </a:stretch>
+                </pic:blipFill>
+                <pic:spPr>
+                  <a:xfrm>
+                    <a:off x="0" y="0"/>
+                    <a:ext cx="2519680" cy="1195070"/>
+                  </a:xfrm>
+                  <a:prstGeom prst="rect">
+                    <a:avLst/>
+                  </a:prstGeom>
+                </pic:spPr>
+              </pic:pic>
+            </a:graphicData>
+          </a:graphic>
+          <wp14:sizeRelH relativeFrom="margin">
+            <wp14:pctWidth>0</wp14:pctWidth>
+          </wp14:sizeRelH>
+          <wp14:sizeRelV relativeFrom="margin">
+            <wp14:pctHeight>0</wp14:pctHeight>
+          </wp14:sizeRelV>
+        </wp:anchor>
+      </w:drawing>
     </w:r>
     <w:r>
       <w:rPr>
-        <w:rFonts w:ascii="Arial" w:hAnsi="Arial"/>
-        <w:color w:val="808080"/>
-        <w:sz w:val="18"/>
-      </w:rPr>
-      <w:t>׀</w:t>
+        <w:rFonts w:ascii="Arial" w:hAnsi="Arial" w:cs="Arial"/>
+        <w:sz w:val="16"/>
+        <w:szCs w:val="16"/>
+      </w:rPr>
+      <w:t>Faubourg du Lac 3 | CH-2000 Neuchâtel | T : 032 717 76 70 | service.batiments.neuchatel@ne.ch | www.neuchatelville.ch</w:t>
     </w:r>
     <w:r>
       <w:rPr>
-        <w:sz w:val="18"/>
-      </w:rPr>
-      <w:t xml:space="preserve"> CH-2000 Neuchâtel </w:t>
+        <w:rFonts w:ascii="Arial" w:hAnsi="Arial" w:cs="Arial"/>
+        <w:sz w:val="16"/>
+        <w:szCs w:val="16"/>
+      </w:rPr>
+      <w:tab/>
     </w:r>
-    <w:r>
-      <w:rPr>
-        <w:rFonts w:ascii="Arial" w:hAnsi="Arial"/>
-        <w:color w:val="808080"/>
-        <w:sz w:val="18"/>
-      </w:rPr>
-      <w:t>׀</w:t>
-    </w:r>
-    <w:r>
-      <w:rPr>
-        <w:sz w:val="18"/>
-      </w:rPr>
-      <w:t xml:space="preserve"> T: 032 717 76 70 </w:t>
-    </w:r>
-    <w:r>
-      <w:rPr>
-        <w:rFonts w:ascii="Arial" w:hAnsi="Arial"/>
-        <w:color w:val="808080"/>
-        <w:sz w:val="18"/>
-      </w:rPr>
-      <w:t>׀</w:t>
-    </w:r>
-    <w:r>
-      <w:rPr>
-        <w:sz w:val="18"/>
-      </w:rPr>
-      <w:t xml:space="preserve"> F: 032 717 76 39 </w:t>
-    </w:r>
-    <w:r>
-      <w:rPr>
-        <w:rFonts w:ascii="Arial" w:hAnsi="Arial"/>
-        <w:color w:val="808080"/>
-        <w:sz w:val="18"/>
-      </w:rPr>
-      <w:t xml:space="preserve">׀ </w:t>
-    </w:r>
-    <w:r>
-      <w:rPr>
-        <w:rFonts w:cs="Arial"/>
-        <w:color w:val="808080"/>
-        <w:sz w:val="18"/>
-      </w:rPr>
-      <w:t>Service.Batiments.Neuchatel@ne.ch</w:t>
-    </w:r>
-    <w:r>
-      <w:rPr>
-        <w:rFonts w:ascii="Arial" w:hAnsi="Arial" w:cs="Arial"/>
-        <w:color w:val="808080"/>
-        <w:sz w:val="18"/>
-      </w:rPr>
-      <w:t xml:space="preserve"> </w:t>
-    </w:r>
-    <w:r>
-      <w:rPr>
-        <w:rFonts w:ascii="Arial" w:hAnsi="Arial"/>
-        <w:color w:val="808080"/>
-        <w:sz w:val="18"/>
-      </w:rPr>
-      <w:t>׀</w:t>
-    </w:r>
-    <w:r>
-      <w:rPr>
-        <w:sz w:val="18"/>
-      </w:rPr>
-      <w:t xml:space="preserve"> </w:t>
-    </w:r>
-    <w:hyperlink r:id="rId1" w:history="1">
-      <w:r>
-        <w:rPr>
-          <w:rStyle w:val="Lienhypertexte"/>
-          <w:sz w:val="18"/>
-        </w:rPr>
-        <w:t>www.neuchatelville.ch</w:t>
-      </w:r>
-    </w:hyperlink>
   </w:p>
   <w:p>
     <w:pPr>
       <w:pStyle w:val="Pieddepage"/>
-      <w:spacing w:before="120"/>
-      <w:rPr>
-        <w:sz w:val="14"/>
+      <w:tabs>
+        <w:tab w:val="clear" w:pos="4536"/>
+        <w:tab w:val="clear" w:pos="9072"/>
+        <w:tab w:val="right" w:pos="9639"/>
+      </w:tabs>
+      <w:spacing w:before="240"/>
+      <w:rPr>
+        <w:rFonts w:ascii="Arial" w:hAnsi="Arial" w:cs="Arial"/>
+        <w:sz w:val="16"/>
+        <w:szCs w:val="16"/>
       </w:rPr>
     </w:pPr>
-    <w:r>
-      <w:rPr>
-        <w:vanish/>
-        <w:sz w:val="14"/>
-      </w:rPr>
-      <w:fldChar w:fldCharType="begin"/>
-    </w:r>
-    <w:r>
-      <w:rPr>
-        <w:vanish/>
-        <w:sz w:val="14"/>
-      </w:rPr>
-      <w:instrText xml:space="preserve"> FILENAME \p </w:instrText>
-    </w:r>
-    <w:r>
-      <w:rPr>
-        <w:vanish/>
-        <w:sz w:val="14"/>
-      </w:rPr>
-      <w:fldChar w:fldCharType="separate"/>
-    </w:r>
-    <w:r>
-      <w:rPr>
-        <w:noProof/>
-        <w:vanish/>
-        <w:sz w:val="14"/>
-      </w:rPr>
-      <w:t>H:\BATIMENTS\01 465 001 50_Louis-Perrier 1_quai\2_Entretien_2018_2021\216_Correspondance\18666_2018_01_LE_Contrat_JODIDesign.docx</w:t>
-    </w:r>
-    <w:r>
-      <w:rPr>
-        <w:vanish/>
-        <w:sz w:val="14"/>
-      </w:rPr>
-      <w:fldChar w:fldCharType="end"/>
-    </w:r>
   </w:p>
 </w:ftr>
 </file>
@@ -1756,7 +1994,62 @@
   <w:p>
     <w:pPr>
       <w:pStyle w:val="En-tte"/>
+      <w:ind w:left="142"/>
     </w:pPr>
+    <w:r>
+      <w:rPr>
+        <w:noProof/>
+        <w:lang w:eastAsia="fr-CH"/>
+      </w:rPr>
+      <w:drawing>
+        <wp:inline distT="0" distB="0" distL="0" distR="0" wp14:anchorId="4775469D" wp14:editId="7922D9BC">
+          <wp:extent cx="2448000" cy="463681"/>
+          <wp:effectExtent l="0" t="0" r="0" b="0"/>
+          <wp:docPr id="23" name="Image 23" descr="Une image contenant texte&#10;&#10;Description générée automatiquement"/>
+          <wp:cNvGraphicFramePr>
+            <a:graphicFrameLocks xmlns:a="http://schemas.openxmlformats.org/drawingml/2006/main" noChangeAspect="1"/>
+          </wp:cNvGraphicFramePr>
+          <a:graphic xmlns:a="http://schemas.openxmlformats.org/drawingml/2006/main">
+            <a:graphicData uri="http://schemas.openxmlformats.org/drawingml/2006/picture">
+              <pic:pic xmlns:pic="http://schemas.openxmlformats.org/drawingml/2006/picture">
+                <pic:nvPicPr>
+                  <pic:cNvPr id="1" name="Image 1" descr="Une image contenant texte&#10;&#10;Description générée automatiquement"/>
+                  <pic:cNvPicPr/>
+                </pic:nvPicPr>
+                <pic:blipFill rotWithShape="1">
+                  <a:blip r:embed="rId1">
+                    <a:extLst>
+                      <a:ext uri="{28A0092B-C50C-407E-A947-70E740481C1C}">
+                        <a14:useLocalDpi xmlns:a14="http://schemas.microsoft.com/office/drawing/2010/main" val="0"/>
+                      </a:ext>
+                    </a:extLst>
+                  </a:blip>
+                  <a:srcRect l="6696" t="22762" r="6803" b="22399"/>
+                  <a:stretch/>
+                </pic:blipFill>
+                <pic:spPr bwMode="auto">
+                  <a:xfrm>
+                    <a:off x="0" y="0"/>
+                    <a:ext cx="2448000" cy="463681"/>
+                  </a:xfrm>
+                  <a:prstGeom prst="rect">
+                    <a:avLst/>
+                  </a:prstGeom>
+                  <a:ln>
+                    <a:noFill/>
+                  </a:ln>
+                  <a:extLst>
+                    <a:ext uri="{53640926-AAD7-44D8-BBD7-CCE9431645EC}">
+                      <a14:shadowObscured xmlns:a14="http://schemas.microsoft.com/office/drawing/2010/main"/>
+                    </a:ext>
+                  </a:extLst>
+                </pic:spPr>
+              </pic:pic>
+            </a:graphicData>
+          </a:graphic>
+        </wp:inline>
+      </w:drawing>
+    </w:r>
   </w:p>
 </w:hdr>
 </file>
@@ -3485,7 +3778,7 @@
     <w:lsdException w:name="footnote text" w:semiHidden="1" w:unhideWhenUsed="1"/>
     <w:lsdException w:name="annotation text" w:semiHidden="1" w:unhideWhenUsed="1"/>
     <w:lsdException w:name="header" w:semiHidden="1" w:unhideWhenUsed="1"/>
-    <w:lsdException w:name="footer" w:semiHidden="1" w:unhideWhenUsed="1"/>
+    <w:lsdException w:name="footer" w:semiHidden="1" w:uiPriority="0" w:unhideWhenUsed="1"/>
     <w:lsdException w:name="index heading" w:semiHidden="1" w:unhideWhenUsed="1"/>
     <w:lsdException w:name="caption" w:semiHidden="1" w:uiPriority="35" w:unhideWhenUsed="1" w:qFormat="1"/>
     <w:lsdException w:name="table of figures" w:semiHidden="1" w:unhideWhenUsed="1"/>
@@ -4078,7 +4371,7 @@
   <w:style w:type="paragraph" w:styleId="Pieddepage">
     <w:name w:val="footer"/>
     <w:basedOn w:val="Normal"/>
-    <w:semiHidden/>
+    <w:link w:val="PieddepageCar"/>
     <w:rsid w:val="007B6336"/>
     <w:pPr>
       <w:tabs>
@@ -4350,6 +4643,17 @@
       <w:sz w:val="24"/>
       <w:szCs w:val="24"/>
       <w:lang w:eastAsia="en-US"/>
+    </w:rPr>
+  </w:style>
+  <w:style w:type="character" w:customStyle="1" w:styleId="PieddepageCar">
+    <w:name w:val="Pied de page Car"/>
+    <w:basedOn w:val="Policepardfaut"/>
+    <w:link w:val="Pieddepage"/>
+    <w:rsid w:val="009228E6"/>
+    <w:rPr>
+      <w:rFonts w:ascii="Arial Narrow" w:hAnsi="Arial Narrow"/>
+      <w:sz w:val="22"/>
+      <w:lang w:val="fr-FR" w:eastAsia="fr-FR"/>
     </w:rPr>
   </w:style>
 </w:styles>
@@ -4662,7 +4966,7 @@
 </file>
 
 <file path=customXml/itemProps2.xml><?xml version="1.0" encoding="utf-8"?>
-<ds:datastoreItem xmlns:ds="http://schemas.openxmlformats.org/officeDocument/2006/customXml" ds:itemID="{6892891A-E4A8-4768-A4E0-76F707677939}">
+<ds:datastoreItem xmlns:ds="http://schemas.openxmlformats.org/officeDocument/2006/customXml" ds:itemID="{FA059716-F936-4D63-ADE5-7A70240AFA8E}">
   <ds:schemaRefs>
     <ds:schemaRef ds:uri="http://schemas.openxmlformats.org/officeDocument/2006/bibliography"/>
   </ds:schemaRefs>

</xml_diff>

<commit_message>
Fixes phone numbers Fixes incomplete value top right of contract model Adds General Conditions
</commit_message>
<xml_diff>
--- a/templates/LE_Contrat.docx
+++ b/templates/LE_Contrat.docx
@@ -517,7 +517,6 @@
               </w:rPr>
               <w:fldChar w:fldCharType="separate"/>
             </w:r>
-            <w:proofErr w:type="spellStart"/>
             <w:r>
               <w:rPr>
                 <w:rFonts w:ascii="Arial" w:hAnsi="Arial" w:cs="Arial"/>
@@ -526,7 +525,6 @@
               </w:rPr>
               <w:t>Abaimmo</w:t>
             </w:r>
-            <w:proofErr w:type="spellEnd"/>
             <w:r>
               <w:rPr>
                 <w:rFonts w:ascii="Arial" w:hAnsi="Arial" w:cs="Arial"/>
@@ -617,8 +615,10 @@
         <w:sectPr>
           <w:headerReference w:type="even" r:id="rId9"/>
           <w:headerReference w:type="default" r:id="rId10"/>
-          <w:headerReference w:type="first" r:id="rId11"/>
-          <w:footerReference w:type="first" r:id="rId12"/>
+          <w:footerReference w:type="even" r:id="rId11"/>
+          <w:footerReference w:type="default" r:id="rId12"/>
+          <w:headerReference w:type="first" r:id="rId13"/>
+          <w:footerReference w:type="first" r:id="rId14"/>
           <w:type w:val="continuous"/>
           <w:pgSz w:w="11907" w:h="16840" w:code="9"/>
           <w:pgMar w:top="1701" w:right="1134" w:bottom="1134" w:left="1418" w:header="720" w:footer="340" w:gutter="0"/>
@@ -1759,6 +1759,26 @@
 </file>
 
 <file path=word/footer1.xml><?xml version="1.0" encoding="utf-8"?>
+<w:ftr xmlns:wpc="http://schemas.microsoft.com/office/word/2010/wordprocessingCanvas" xmlns:cx="http://schemas.microsoft.com/office/drawing/2014/chartex" xmlns:cx1="http://schemas.microsoft.com/office/drawing/2015/9/8/chartex" xmlns:cx2="http://schemas.microsoft.com/office/drawing/2015/10/21/chartex" xmlns:cx3="http://schemas.microsoft.com/office/drawing/2016/5/9/chartex" xmlns:cx4="http://schemas.microsoft.com/office/drawing/2016/5/10/chartex" xmlns:cx5="http://schemas.microsoft.com/office/drawing/2016/5/11/chartex" xmlns:cx6="http://schemas.microsoft.com/office/drawing/2016/5/12/chartex" xmlns:cx7="http://schemas.microsoft.com/office/drawing/2016/5/13/chartex" xmlns:cx8="http://schemas.microsoft.com/office/drawing/2016/5/14/chartex" xmlns:mc="http://schemas.openxmlformats.org/markup-compatibility/2006" xmlns:aink="http://schemas.microsoft.com/office/drawing/2016/ink" xmlns:am3d="http://schemas.microsoft.com/office/drawing/2017/model3d" xmlns:o="urn:schemas-microsoft-com:office:office" xmlns:r="http://schemas.openxmlformats.org/officeDocument/2006/relationships" xmlns:m="http://schemas.openxmlformats.org/officeDocument/2006/math" xmlns:v="urn:schemas-microsoft-com:vml" xmlns:wp14="http://schemas.microsoft.com/office/word/2010/wordprocessingDrawing" xmlns:wp="http://schemas.openxmlformats.org/drawingml/2006/wordprocessingDrawing" xmlns:w10="urn:schemas-microsoft-com:office:word" xmlns:w="http://schemas.openxmlformats.org/wordprocessingml/2006/main" xmlns:w14="http://schemas.microsoft.com/office/word/2010/wordml" xmlns:w15="http://schemas.microsoft.com/office/word/2012/wordml" xmlns:w16cex="http://schemas.microsoft.com/office/word/2018/wordml/cex" xmlns:w16cid="http://schemas.microsoft.com/office/word/2016/wordml/cid" xmlns:w16="http://schemas.microsoft.com/office/word/2018/wordml" xmlns:w16se="http://schemas.microsoft.com/office/word/2015/wordml/symex" xmlns:wpg="http://schemas.microsoft.com/office/word/2010/wordprocessingGroup" xmlns:wpi="http://schemas.microsoft.com/office/word/2010/wordprocessingInk" xmlns:wne="http://schemas.microsoft.com/office/word/2006/wordml" xmlns:wps="http://schemas.microsoft.com/office/word/2010/wordprocessingShape" mc:Ignorable="w14 w15 w16se w16cid w16 w16cex wp14">
+  <w:p>
+    <w:pPr>
+      <w:pStyle w:val="Pieddepage"/>
+    </w:pPr>
+  </w:p>
+</w:ftr>
+</file>
+
+<file path=word/footer2.xml><?xml version="1.0" encoding="utf-8"?>
+<w:ftr xmlns:wpc="http://schemas.microsoft.com/office/word/2010/wordprocessingCanvas" xmlns:cx="http://schemas.microsoft.com/office/drawing/2014/chartex" xmlns:cx1="http://schemas.microsoft.com/office/drawing/2015/9/8/chartex" xmlns:cx2="http://schemas.microsoft.com/office/drawing/2015/10/21/chartex" xmlns:cx3="http://schemas.microsoft.com/office/drawing/2016/5/9/chartex" xmlns:cx4="http://schemas.microsoft.com/office/drawing/2016/5/10/chartex" xmlns:cx5="http://schemas.microsoft.com/office/drawing/2016/5/11/chartex" xmlns:cx6="http://schemas.microsoft.com/office/drawing/2016/5/12/chartex" xmlns:cx7="http://schemas.microsoft.com/office/drawing/2016/5/13/chartex" xmlns:cx8="http://schemas.microsoft.com/office/drawing/2016/5/14/chartex" xmlns:mc="http://schemas.openxmlformats.org/markup-compatibility/2006" xmlns:aink="http://schemas.microsoft.com/office/drawing/2016/ink" xmlns:am3d="http://schemas.microsoft.com/office/drawing/2017/model3d" xmlns:o="urn:schemas-microsoft-com:office:office" xmlns:r="http://schemas.openxmlformats.org/officeDocument/2006/relationships" xmlns:m="http://schemas.openxmlformats.org/officeDocument/2006/math" xmlns:v="urn:schemas-microsoft-com:vml" xmlns:wp14="http://schemas.microsoft.com/office/word/2010/wordprocessingDrawing" xmlns:wp="http://schemas.openxmlformats.org/drawingml/2006/wordprocessingDrawing" xmlns:w10="urn:schemas-microsoft-com:office:word" xmlns:w="http://schemas.openxmlformats.org/wordprocessingml/2006/main" xmlns:w14="http://schemas.microsoft.com/office/word/2010/wordml" xmlns:w15="http://schemas.microsoft.com/office/word/2012/wordml" xmlns:w16cex="http://schemas.microsoft.com/office/word/2018/wordml/cex" xmlns:w16cid="http://schemas.microsoft.com/office/word/2016/wordml/cid" xmlns:w16="http://schemas.microsoft.com/office/word/2018/wordml" xmlns:w16se="http://schemas.microsoft.com/office/word/2015/wordml/symex" xmlns:wpg="http://schemas.microsoft.com/office/word/2010/wordprocessingGroup" xmlns:wpi="http://schemas.microsoft.com/office/word/2010/wordprocessingInk" xmlns:wne="http://schemas.microsoft.com/office/word/2006/wordml" xmlns:wps="http://schemas.microsoft.com/office/word/2010/wordprocessingShape" mc:Ignorable="w14 w15 w16se w16cid w16 w16cex wp14">
+  <w:p>
+    <w:pPr>
+      <w:pStyle w:val="Pieddepage"/>
+    </w:pPr>
+  </w:p>
+</w:ftr>
+</file>
+
+<file path=word/footer3.xml><?xml version="1.0" encoding="utf-8"?>
 <w:ftr xmlns:wpc="http://schemas.microsoft.com/office/word/2010/wordprocessingCanvas" xmlns:cx="http://schemas.microsoft.com/office/drawing/2014/chartex" xmlns:cx1="http://schemas.microsoft.com/office/drawing/2015/9/8/chartex" xmlns:cx2="http://schemas.microsoft.com/office/drawing/2015/10/21/chartex" xmlns:cx3="http://schemas.microsoft.com/office/drawing/2016/5/9/chartex" xmlns:cx4="http://schemas.microsoft.com/office/drawing/2016/5/10/chartex" xmlns:cx5="http://schemas.microsoft.com/office/drawing/2016/5/11/chartex" xmlns:cx6="http://schemas.microsoft.com/office/drawing/2016/5/12/chartex" xmlns:cx7="http://schemas.microsoft.com/office/drawing/2016/5/13/chartex" xmlns:cx8="http://schemas.microsoft.com/office/drawing/2016/5/14/chartex" xmlns:mc="http://schemas.openxmlformats.org/markup-compatibility/2006" xmlns:aink="http://schemas.microsoft.com/office/drawing/2016/ink" xmlns:am3d="http://schemas.microsoft.com/office/drawing/2017/model3d" xmlns:o="urn:schemas-microsoft-com:office:office" xmlns:r="http://schemas.openxmlformats.org/officeDocument/2006/relationships" xmlns:m="http://schemas.openxmlformats.org/officeDocument/2006/math" xmlns:v="urn:schemas-microsoft-com:vml" xmlns:wp14="http://schemas.microsoft.com/office/word/2010/wordprocessingDrawing" xmlns:wp="http://schemas.openxmlformats.org/drawingml/2006/wordprocessingDrawing" xmlns:w10="urn:schemas-microsoft-com:office:word" xmlns:w="http://schemas.openxmlformats.org/wordprocessingml/2006/main" xmlns:w14="http://schemas.microsoft.com/office/word/2010/wordml" xmlns:w15="http://schemas.microsoft.com/office/word/2012/wordml" xmlns:w16cex="http://schemas.microsoft.com/office/word/2018/wordml/cex" xmlns:w16cid="http://schemas.microsoft.com/office/word/2016/wordml/cid" xmlns:w16="http://schemas.microsoft.com/office/word/2018/wordml" xmlns:w16se="http://schemas.microsoft.com/office/word/2015/wordml/symex" xmlns:wpg="http://schemas.microsoft.com/office/word/2010/wordprocessingGroup" xmlns:wpi="http://schemas.microsoft.com/office/word/2010/wordprocessingInk" xmlns:wne="http://schemas.microsoft.com/office/word/2006/wordml" xmlns:wps="http://schemas.microsoft.com/office/word/2010/wordprocessingShape" mc:Ignorable="w14 w15 w16se w16cid w16 w16cex wp14">
   <w:p>
     <w:pPr>
@@ -1844,7 +1864,23 @@
         <w:sz w:val="16"/>
         <w:szCs w:val="16"/>
       </w:rPr>
-      <w:t>Faubourg du Lac 3 | CH-2000 Neuchâtel | T : 032 717 76 70 | service.batiments.neuchatel@ne.ch | www.neuchatelville.ch</w:t>
+      <w:t xml:space="preserve">Faubourg du Lac 3 | CH-2000 Neuchâtel | T : 032 717 76 </w:t>
+    </w:r>
+    <w:r>
+      <w:rPr>
+        <w:rFonts w:ascii="Arial" w:hAnsi="Arial" w:cs="Arial"/>
+        <w:sz w:val="16"/>
+        <w:szCs w:val="16"/>
+      </w:rPr>
+      <w:t>86</w:t>
+    </w:r>
+    <w:r>
+      <w:rPr>
+        <w:rFonts w:ascii="Arial" w:hAnsi="Arial" w:cs="Arial"/>
+        <w:sz w:val="16"/>
+        <w:szCs w:val="16"/>
+      </w:rPr>
+      <w:t xml:space="preserve"> | service.batiments.neuchatel@ne.ch | www.neuchatelville.ch</w:t>
     </w:r>
     <w:r>
       <w:rPr>

</xml_diff>